<commit_message>
Modified: Adding the new database, with models and scripts
</commit_message>
<xml_diff>
--- a/temp/ENTIDADES.docx
+++ b/temp/ENTIDADES.docx
@@ -43,30 +43,97 @@
         <w:t>Avaliação</w:t>
       </w:r>
       <w:r>
-        <w:t xml:space="preserve"> (</w:t>
-      </w:r>
-      <w:proofErr w:type="spellStart"/>
-      <w:r>
-        <w:t>id_reserva</w:t>
-      </w:r>
-      <w:proofErr w:type="spellEnd"/>
+        <w:t xml:space="preserve"> (id_reserva, </w:t>
+      </w:r>
+      <w:r>
+        <w:t>localização</w:t>
+      </w:r>
       <w:r>
         <w:t xml:space="preserve">, </w:t>
       </w:r>
       <w:r>
-        <w:t>localização</w:t>
+        <w:t>comodidade</w:t>
+      </w:r>
+      <w:r>
+        <w:t>, limpeza, custo-benefício, conforto</w:t>
+      </w:r>
+      <w:r>
+        <w:t>, funcionários</w:t>
+      </w:r>
+      <w:r>
+        <w:t>)</w:t>
+      </w:r>
+    </w:p>
+    <w:p/>
+    <w:p>
+      <w:r>
+        <w:t>Tipos avaliação (site1, site2, site3</w:t>
+      </w:r>
+      <w:r>
+        <w:t>, pessoalmente, telefone</w:t>
+      </w:r>
+      <w:r>
+        <w:t>)</w:t>
+      </w:r>
+    </w:p>
+    <w:p/>
+    <w:p>
+      <w:r>
+        <w:t>Estadia (id_reserva, id_hospede)</w:t>
+      </w:r>
+    </w:p>
+    <w:p/>
+    <w:p>
+      <w:r>
+        <w:t>Reservas (</w:t>
+      </w:r>
+      <w:r>
+        <w:t xml:space="preserve">id, </w:t>
+      </w:r>
+      <w:r>
+        <w:t>checkin, checkout, hospede principal</w:t>
+      </w:r>
+      <w:r>
+        <w:t>,</w:t>
+      </w:r>
+      <w:r>
+        <w:t xml:space="preserve"> numero_pessoas,</w:t>
+      </w:r>
+      <w:r>
+        <w:t xml:space="preserve"> </w:t>
+      </w:r>
+      <w:r>
+        <w:t xml:space="preserve">funcionario, </w:t>
+      </w:r>
+      <w:r>
+        <w:t>tipo_</w:t>
+      </w:r>
+      <w:r>
+        <w:t>pagamento, tipo</w:t>
+      </w:r>
+      <w:r>
+        <w:t>_</w:t>
+      </w:r>
+      <w:r>
+        <w:t xml:space="preserve">reserva, </w:t>
+      </w:r>
+      <w:r>
+        <w:t>tipo_</w:t>
+      </w:r>
+      <w:r>
+        <w:t>quarto</w:t>
+      </w:r>
+      <w:r>
+        <w:t>, valor</w:t>
+      </w:r>
+      <w:r>
+        <w:t>, status</w:t>
       </w:r>
       <w:r>
         <w:t xml:space="preserve">, </w:t>
       </w:r>
       <w:r>
-        <w:t>comodidade</w:t>
-      </w:r>
-      <w:r>
-        <w:t>, limpeza, custo-benefício, conforto</w:t>
-      </w:r>
-      <w:r>
-        <w:t>, funcionários</w:t>
+        <w:t>cancelamento</w:t>
       </w:r>
       <w:r>
         <w:t>)</w:t>
@@ -75,10 +142,16 @@
     <w:p/>
     <w:p>
       <w:r>
-        <w:t>Tipos avaliação (site1, site2, site3</w:t>
-      </w:r>
-      <w:r>
-        <w:t>, pessoalmente, telefone</w:t>
+        <w:t>Tipo_cancelamento (</w:t>
+      </w:r>
+      <w:r>
+        <w:t>mudança de planos, finanças, insatisfação, outras ofertas, problemas com a reserva</w:t>
+      </w:r>
+      <w:r>
+        <w:t>, condições externas</w:t>
+      </w:r>
+      <w:r>
+        <w:t>, outros, cancelamento por parte da empresa</w:t>
       </w:r>
       <w:r>
         <w:t>)</w:t>
@@ -87,21 +160,47 @@
     <w:p/>
     <w:p>
       <w:r>
-        <w:t>Estadia (</w:t>
-      </w:r>
-      <w:proofErr w:type="spellStart"/>
-      <w:r>
-        <w:t>id_reserva</w:t>
-      </w:r>
-      <w:proofErr w:type="spellEnd"/>
-      <w:r>
-        <w:t xml:space="preserve">, </w:t>
-      </w:r>
-      <w:proofErr w:type="spellStart"/>
-      <w:r>
-        <w:t>id_hospede</w:t>
-      </w:r>
-      <w:proofErr w:type="spellEnd"/>
+        <w:t>Tipo</w:t>
+      </w:r>
+      <w:r>
+        <w:t>_</w:t>
+      </w:r>
+      <w:r>
+        <w:t>reserva</w:t>
+      </w:r>
+      <w:r>
+        <w:t xml:space="preserve"> (site1, site2, site3, pessoalmente, telefone)</w:t>
+      </w:r>
+    </w:p>
+    <w:p/>
+    <w:p>
+      <w:r>
+        <w:t>Tipo_pagamento (dinheiro, débito, crédito, pix)</w:t>
+      </w:r>
+    </w:p>
+    <w:p/>
+    <w:p>
+      <w:r>
+        <w:t>Serviços</w:t>
+      </w:r>
+      <w:r>
+        <w:t xml:space="preserve"> (descrição, valor)</w:t>
+      </w:r>
+    </w:p>
+    <w:p/>
+    <w:p>
+      <w:r>
+        <w:t>Serviço_reserva</w:t>
+      </w:r>
+      <w:r>
+        <w:t xml:space="preserve"> (id_reserva, id_servi</w:t>
+      </w:r>
+      <w:r>
+        <w:t xml:space="preserve">ço, </w:t>
+      </w:r>
+      <w:r>
+        <w:t>avaliação</w:t>
+      </w:r>
       <w:r>
         <w:t>)</w:t>
       </w:r>
@@ -109,93 +208,73 @@
     <w:p/>
     <w:p>
       <w:r>
-        <w:t>Reservas (</w:t>
-      </w:r>
-      <w:r>
-        <w:t xml:space="preserve">id, </w:t>
-      </w:r>
-      <w:proofErr w:type="spellStart"/>
-      <w:r>
-        <w:t>checkin</w:t>
-      </w:r>
-      <w:proofErr w:type="spellEnd"/>
-      <w:r>
-        <w:t>, checkout, hospede principal</w:t>
-      </w:r>
-      <w:r>
-        <w:t>,</w:t>
+        <w:t>Hospede</w:t>
+      </w:r>
+      <w:r>
+        <w:t xml:space="preserve"> (id, nome, sobrenome, dt_nascimento, cpf, rg, </w:t>
+      </w:r>
+      <w:r>
+        <w:t xml:space="preserve">sexo, tipo_hospede, </w:t>
+      </w:r>
+      <w:r>
+        <w:t xml:space="preserve">endereço, </w:t>
+      </w:r>
+      <w:r>
+        <w:t>telefone, email</w:t>
+      </w:r>
+      <w:r>
+        <w:t>, contato_emergencia, observação</w:t>
+      </w:r>
+      <w:r>
+        <w:t>)</w:t>
+      </w:r>
+    </w:p>
+    <w:p/>
+    <w:p>
+      <w:r>
+        <w:t>Tipo_hospede (desacompanhado, convencional, executivo)</w:t>
+      </w:r>
+    </w:p>
+    <w:p/>
+    <w:p>
+      <w:r>
+        <w:t>F</w:t>
+      </w:r>
+      <w:r>
+        <w:t>uncionários</w:t>
+      </w:r>
+      <w:r>
+        <w:t xml:space="preserve"> (id, </w:t>
+      </w:r>
+      <w:r>
+        <w:t>nome, sobrenome, dt_nascimento, cpf, rg, sexo, tipo_</w:t>
+      </w:r>
+      <w:r>
+        <w:t>funcao</w:t>
+      </w:r>
+      <w:r>
+        <w:t xml:space="preserve">, endereço, telefone, email, contato_emergencia, </w:t>
+      </w:r>
+      <w:r>
+        <w:t>conta_deposito</w:t>
+      </w:r>
+      <w:r>
+        <w:t>)</w:t>
+      </w:r>
+    </w:p>
+    <w:p/>
+    <w:p>
+      <w:r>
+        <w:t>Posições funcionários</w:t>
       </w:r>
       <w:r>
         <w:t xml:space="preserve"> </w:t>
       </w:r>
-      <w:proofErr w:type="spellStart"/>
-      <w:proofErr w:type="gramStart"/>
-      <w:r>
-        <w:t>numero</w:t>
-      </w:r>
-      <w:proofErr w:type="gramEnd"/>
-      <w:r>
-        <w:t>_pessoas</w:t>
-      </w:r>
-      <w:proofErr w:type="spellEnd"/>
-      <w:r>
-        <w:t>,</w:t>
-      </w:r>
-      <w:r>
-        <w:t xml:space="preserve"> </w:t>
-      </w:r>
-      <w:proofErr w:type="spellStart"/>
-      <w:r>
-        <w:t>funcionario</w:t>
-      </w:r>
-      <w:proofErr w:type="spellEnd"/>
-      <w:r>
-        <w:t xml:space="preserve">, </w:t>
-      </w:r>
-      <w:proofErr w:type="spellStart"/>
-      <w:r>
-        <w:t>tipo_</w:t>
-      </w:r>
-      <w:r>
-        <w:t>pagamento</w:t>
-      </w:r>
-      <w:proofErr w:type="spellEnd"/>
-      <w:r>
-        <w:t xml:space="preserve">, </w:t>
-      </w:r>
-      <w:proofErr w:type="spellStart"/>
-      <w:r>
-        <w:t>tipo</w:t>
-      </w:r>
-      <w:r>
-        <w:t>_</w:t>
-      </w:r>
-      <w:r>
-        <w:t>reserva</w:t>
-      </w:r>
-      <w:proofErr w:type="spellEnd"/>
-      <w:r>
-        <w:t xml:space="preserve">, </w:t>
-      </w:r>
-      <w:proofErr w:type="spellStart"/>
-      <w:r>
-        <w:t>tipo_</w:t>
-      </w:r>
-      <w:r>
-        <w:t>quarto</w:t>
-      </w:r>
-      <w:proofErr w:type="spellEnd"/>
-      <w:r>
-        <w:t>, valor</w:t>
-      </w:r>
-      <w:r>
-        <w:t>, status</w:t>
-      </w:r>
-      <w:r>
-        <w:t xml:space="preserve">, </w:t>
-      </w:r>
-      <w:r>
-        <w:t>cancelamento</w:t>
+      <w:r>
+        <w:t xml:space="preserve">(recepcionista, camareira, garçom, cozinheiro, auxiliar_cozinha, </w:t>
+      </w:r>
+      <w:r>
+        <w:t>bartender, manutenção, gerente, auxiliar_adm, segurança, limpeza</w:t>
       </w:r>
       <w:r>
         <w:t>)</w:t>
@@ -203,334 +282,8 @@
     </w:p>
     <w:p/>
     <w:p>
-      <w:proofErr w:type="spellStart"/>
-      <w:r>
-        <w:t>Tipo_cancelamento</w:t>
-      </w:r>
-      <w:proofErr w:type="spellEnd"/>
-      <w:r>
-        <w:t xml:space="preserve"> (</w:t>
-      </w:r>
-      <w:r>
-        <w:t>mudança de planos, finanças, insatisfação, outras ofertas, problemas com a reserva</w:t>
-      </w:r>
-      <w:r>
-        <w:t>, condições externas</w:t>
-      </w:r>
-      <w:r>
-        <w:t>, outros, cancelamento por parte da empresa</w:t>
-      </w:r>
-      <w:r>
-        <w:t>)</w:t>
-      </w:r>
-    </w:p>
-    <w:p/>
-    <w:p>
-      <w:proofErr w:type="spellStart"/>
-      <w:r>
-        <w:t>Tipo</w:t>
-      </w:r>
-      <w:r>
-        <w:t>_</w:t>
-      </w:r>
-      <w:r>
-        <w:t>reserva</w:t>
-      </w:r>
-      <w:proofErr w:type="spellEnd"/>
-      <w:r>
-        <w:t xml:space="preserve"> (site1, site2, site3, pessoalmente, telefone)</w:t>
-      </w:r>
-    </w:p>
-    <w:p/>
-    <w:p>
-      <w:proofErr w:type="spellStart"/>
-      <w:r>
-        <w:t>Tipo_pagamento</w:t>
-      </w:r>
-      <w:proofErr w:type="spellEnd"/>
-      <w:r>
-        <w:t xml:space="preserve"> (dinheiro, débito, crédito, </w:t>
-      </w:r>
-      <w:proofErr w:type="spellStart"/>
-      <w:r>
-        <w:t>pix</w:t>
-      </w:r>
-      <w:proofErr w:type="spellEnd"/>
-      <w:r>
-        <w:t>)</w:t>
-      </w:r>
-    </w:p>
-    <w:p/>
-    <w:p>
-      <w:r>
-        <w:t>Serviços</w:t>
-      </w:r>
-      <w:r>
-        <w:t xml:space="preserve"> (descrição, valor)</w:t>
-      </w:r>
-    </w:p>
-    <w:p/>
-    <w:p>
-      <w:proofErr w:type="spellStart"/>
-      <w:r>
-        <w:t>Serviço_reserva</w:t>
-      </w:r>
-      <w:proofErr w:type="spellEnd"/>
-      <w:r>
-        <w:t xml:space="preserve"> (</w:t>
-      </w:r>
-      <w:proofErr w:type="spellStart"/>
-      <w:r>
-        <w:t>id_reserva</w:t>
-      </w:r>
-      <w:proofErr w:type="spellEnd"/>
-      <w:r>
-        <w:t xml:space="preserve">, </w:t>
-      </w:r>
-      <w:proofErr w:type="spellStart"/>
-      <w:r>
-        <w:t>id_servi</w:t>
-      </w:r>
-      <w:r>
-        <w:t>ço</w:t>
-      </w:r>
-      <w:proofErr w:type="spellEnd"/>
-      <w:r>
-        <w:t xml:space="preserve">, </w:t>
-      </w:r>
-      <w:r>
-        <w:t>avaliação</w:t>
-      </w:r>
-      <w:r>
-        <w:t>)</w:t>
-      </w:r>
-    </w:p>
-    <w:p/>
-    <w:p>
-      <w:r>
-        <w:t>Hospede</w:t>
-      </w:r>
-      <w:r>
-        <w:t xml:space="preserve"> (id, nome, sobrenome, </w:t>
-      </w:r>
-      <w:proofErr w:type="spellStart"/>
-      <w:r>
-        <w:t>dt_nascimento</w:t>
-      </w:r>
-      <w:proofErr w:type="spellEnd"/>
-      <w:r>
-        <w:t xml:space="preserve">, </w:t>
-      </w:r>
-      <w:proofErr w:type="spellStart"/>
-      <w:r>
-        <w:t>cpf</w:t>
-      </w:r>
-      <w:proofErr w:type="spellEnd"/>
-      <w:r>
-        <w:t xml:space="preserve">, </w:t>
-      </w:r>
-      <w:proofErr w:type="spellStart"/>
-      <w:r>
-        <w:t>rg</w:t>
-      </w:r>
-      <w:proofErr w:type="spellEnd"/>
-      <w:r>
-        <w:t xml:space="preserve">, </w:t>
-      </w:r>
-      <w:r>
-        <w:t xml:space="preserve">sexo, </w:t>
-      </w:r>
-      <w:proofErr w:type="spellStart"/>
-      <w:r>
-        <w:t>tipo_hospede</w:t>
-      </w:r>
-      <w:proofErr w:type="spellEnd"/>
-      <w:r>
-        <w:t xml:space="preserve">, </w:t>
-      </w:r>
-      <w:r>
-        <w:t xml:space="preserve">endereço, </w:t>
-      </w:r>
-      <w:r>
-        <w:t xml:space="preserve">telefone, </w:t>
-      </w:r>
-      <w:proofErr w:type="spellStart"/>
-      <w:r>
-        <w:t>email</w:t>
-      </w:r>
-      <w:proofErr w:type="spellEnd"/>
-      <w:r>
-        <w:t xml:space="preserve">, </w:t>
-      </w:r>
-      <w:proofErr w:type="spellStart"/>
-      <w:r>
-        <w:t>contato_emergencia</w:t>
-      </w:r>
-      <w:proofErr w:type="spellEnd"/>
-      <w:r>
-        <w:t>, observação</w:t>
-      </w:r>
-      <w:r>
-        <w:t>)</w:t>
-      </w:r>
-    </w:p>
-    <w:p/>
-    <w:p>
-      <w:proofErr w:type="spellStart"/>
-      <w:r>
-        <w:t>Tipo_hospede</w:t>
-      </w:r>
-      <w:proofErr w:type="spellEnd"/>
-      <w:r>
-        <w:t xml:space="preserve"> (desacompanhado, convencional, executivo)</w:t>
-      </w:r>
-    </w:p>
-    <w:p/>
-    <w:p>
-      <w:r>
-        <w:t>F</w:t>
-      </w:r>
-      <w:r>
-        <w:t>uncionários</w:t>
-      </w:r>
-      <w:r>
-        <w:t xml:space="preserve"> (id, </w:t>
-      </w:r>
-      <w:r>
-        <w:t xml:space="preserve">nome, sobrenome, </w:t>
-      </w:r>
-      <w:proofErr w:type="spellStart"/>
-      <w:r>
-        <w:t>dt_nascimento</w:t>
-      </w:r>
-      <w:proofErr w:type="spellEnd"/>
-      <w:r>
-        <w:t xml:space="preserve">, </w:t>
-      </w:r>
-      <w:proofErr w:type="spellStart"/>
-      <w:r>
-        <w:t>cpf</w:t>
-      </w:r>
-      <w:proofErr w:type="spellEnd"/>
-      <w:r>
-        <w:t xml:space="preserve">, </w:t>
-      </w:r>
-      <w:proofErr w:type="spellStart"/>
-      <w:r>
-        <w:t>rg</w:t>
-      </w:r>
-      <w:proofErr w:type="spellEnd"/>
-      <w:r>
-        <w:t xml:space="preserve">, sexo, </w:t>
-      </w:r>
-      <w:proofErr w:type="spellStart"/>
-      <w:r>
-        <w:t>tipo_</w:t>
-      </w:r>
-      <w:r>
-        <w:t>funcao</w:t>
-      </w:r>
-      <w:proofErr w:type="spellEnd"/>
-      <w:r>
-        <w:t xml:space="preserve">, endereço, telefone, </w:t>
-      </w:r>
-      <w:proofErr w:type="spellStart"/>
-      <w:r>
-        <w:t>email</w:t>
-      </w:r>
-      <w:proofErr w:type="spellEnd"/>
-      <w:r>
-        <w:t xml:space="preserve">, </w:t>
-      </w:r>
-      <w:proofErr w:type="spellStart"/>
-      <w:r>
-        <w:t>contato_emergencia</w:t>
-      </w:r>
-      <w:proofErr w:type="spellEnd"/>
-      <w:r>
-        <w:t xml:space="preserve">, </w:t>
-      </w:r>
-      <w:proofErr w:type="spellStart"/>
-      <w:r>
-        <w:t>conta_deposito</w:t>
-      </w:r>
-      <w:proofErr w:type="spellEnd"/>
-      <w:r>
-        <w:t>)</w:t>
-      </w:r>
-    </w:p>
-    <w:p/>
-    <w:p>
-      <w:r>
-        <w:t>Posições funcionários</w:t>
-      </w:r>
-      <w:r>
-        <w:t xml:space="preserve"> </w:t>
-      </w:r>
-      <w:r>
-        <w:t xml:space="preserve">(recepcionista, camareira, garçom, cozinheiro, </w:t>
-      </w:r>
-      <w:proofErr w:type="spellStart"/>
-      <w:r>
-        <w:t>auxiliar_cozinha</w:t>
-      </w:r>
-      <w:proofErr w:type="spellEnd"/>
-      <w:r>
-        <w:t xml:space="preserve">, </w:t>
-      </w:r>
-      <w:r>
-        <w:t xml:space="preserve">bartender, manutenção, gerente, </w:t>
-      </w:r>
-      <w:proofErr w:type="spellStart"/>
-      <w:r>
-        <w:t>auxiliar_adm</w:t>
-      </w:r>
-      <w:proofErr w:type="spellEnd"/>
-      <w:r>
-        <w:t>, segurança, limpeza</w:t>
-      </w:r>
-      <w:r>
-        <w:t>)</w:t>
-      </w:r>
-    </w:p>
-    <w:p/>
-    <w:p>
-      <w:proofErr w:type="spellStart"/>
-      <w:r>
-        <w:t>Pagamento_funcionario</w:t>
-      </w:r>
-      <w:proofErr w:type="spellEnd"/>
-      <w:r>
-        <w:t xml:space="preserve"> (</w:t>
-      </w:r>
-      <w:proofErr w:type="spellStart"/>
-      <w:proofErr w:type="gramStart"/>
-      <w:r>
-        <w:t>numero</w:t>
-      </w:r>
-      <w:proofErr w:type="gramEnd"/>
-      <w:r>
-        <w:t>_conta</w:t>
-      </w:r>
-      <w:proofErr w:type="spellEnd"/>
-      <w:r>
-        <w:t xml:space="preserve">, </w:t>
-      </w:r>
-      <w:proofErr w:type="spellStart"/>
-      <w:r>
-        <w:t>código_agencia</w:t>
-      </w:r>
-      <w:proofErr w:type="spellEnd"/>
-      <w:r>
-        <w:t xml:space="preserve">, </w:t>
-      </w:r>
-      <w:proofErr w:type="spellStart"/>
-      <w:r>
-        <w:t>nome_banco</w:t>
-      </w:r>
-      <w:proofErr w:type="spellEnd"/>
-      <w:r>
-        <w:t>)</w:t>
+      <w:r>
+        <w:t>Pagamento_funcionario (numero_conta, código_agencia, nome_banco)</w:t>
       </w:r>
     </w:p>
     <w:p/>
@@ -556,13 +309,7 @@
     </w:p>
     <w:p>
       <w:r>
-        <w:t xml:space="preserve">- Possui 30 quartos </w:t>
-      </w:r>
-      <w:r>
-        <w:t>(8 solteiro duplo - 10 casal - 7 dormitório - 2 família - 3 executivo)</w:t>
-      </w:r>
-      <w:r>
-        <w:t>;</w:t>
+        <w:t>- Possui 30 quartos (8 solteiro duplo - 10 casal - 7 dormitório - 2 família - 3 executivo);</w:t>
       </w:r>
     </w:p>
     <w:p>
@@ -570,10 +317,19 @@
         <w:t>- Oferece serviços adicionais (a</w:t>
       </w:r>
       <w:r>
-        <w:t>cademia - bar - office room - camas e</w:t>
+        <w:t xml:space="preserve">cademia - </w:t>
+      </w:r>
+      <w:r>
+        <w:t>estacionamento</w:t>
+      </w:r>
+      <w:r>
+        <w:t xml:space="preserve"> - office room - camas e</w:t>
       </w:r>
       <w:r>
         <w:t>xtras</w:t>
+      </w:r>
+      <w:r>
+        <w:t xml:space="preserve"> - sinuca - ping pong - totó</w:t>
       </w:r>
       <w:r>
         <w:t>);</w:t>
@@ -771,23 +527,7 @@
           <w:rFonts w:ascii="Segoe UI" w:hAnsi="Segoe UI" w:cs="Segoe UI"/>
           <w:color w:val="D1D5DB"/>
         </w:rPr>
-        <w:t xml:space="preserve"> Saber de onde os hóspedes estão fazendo suas reservas (site do hotel, OTA, </w:t>
-      </w:r>
-      <w:proofErr w:type="gramStart"/>
-      <w:r>
-        <w:rPr>
-          <w:rFonts w:ascii="Segoe UI" w:hAnsi="Segoe UI" w:cs="Segoe UI"/>
-          <w:color w:val="D1D5DB"/>
-        </w:rPr>
-        <w:t>telefone, etc.</w:t>
-      </w:r>
-      <w:proofErr w:type="gramEnd"/>
-      <w:r>
-        <w:rPr>
-          <w:rFonts w:ascii="Segoe UI" w:hAnsi="Segoe UI" w:cs="Segoe UI"/>
-          <w:color w:val="D1D5DB"/>
-        </w:rPr>
-        <w:t>) ajuda a direcionar os esforços de marketing e avaliar a eficácia das parcerias com sites terceirizados.</w:t>
+        <w:t xml:space="preserve"> Saber de onde os hóspedes estão fazendo suas reservas (site do hotel, OTA, telefone, etc.) ajuda a direcionar os esforços de marketing e avaliar a eficácia das parcerias com sites terceirizados.</w:t>
       </w:r>
     </w:p>
     <w:p>
@@ -928,66 +668,14 @@
           <w:color w:val="D1D5DB"/>
           <w:bdr w:val="single" w:sz="2" w:space="0" w:color="D9D9E3" w:frame="1"/>
         </w:rPr>
-        <w:t>Receita por Quarto Disponível (</w:t>
-      </w:r>
-      <w:proofErr w:type="spellStart"/>
-      <w:r>
-        <w:rPr>
-          <w:rStyle w:val="Forte"/>
-          <w:rFonts w:ascii="Segoe UI" w:hAnsi="Segoe UI" w:cs="Segoe UI"/>
-          <w:color w:val="D1D5DB"/>
-          <w:bdr w:val="single" w:sz="2" w:space="0" w:color="D9D9E3" w:frame="1"/>
-        </w:rPr>
-        <w:t>RevPAR</w:t>
-      </w:r>
-      <w:proofErr w:type="spellEnd"/>
-      <w:r>
-        <w:rPr>
-          <w:rStyle w:val="Forte"/>
-          <w:rFonts w:ascii="Segoe UI" w:hAnsi="Segoe UI" w:cs="Segoe UI"/>
-          <w:color w:val="D1D5DB"/>
-          <w:bdr w:val="single" w:sz="2" w:space="0" w:color="D9D9E3" w:frame="1"/>
-        </w:rPr>
-        <w:t>):</w:t>
-      </w:r>
-      <w:r>
-        <w:rPr>
-          <w:rFonts w:ascii="Segoe UI" w:hAnsi="Segoe UI" w:cs="Segoe UI"/>
-          <w:color w:val="D1D5DB"/>
-        </w:rPr>
-        <w:t xml:space="preserve"> O </w:t>
-      </w:r>
-      <w:proofErr w:type="spellStart"/>
-      <w:r>
-        <w:rPr>
-          <w:rFonts w:ascii="Segoe UI" w:hAnsi="Segoe UI" w:cs="Segoe UI"/>
-          <w:color w:val="D1D5DB"/>
-        </w:rPr>
-        <w:t>RevPAR</w:t>
-      </w:r>
-      <w:proofErr w:type="spellEnd"/>
-      <w:r>
-        <w:rPr>
-          <w:rFonts w:ascii="Segoe UI" w:hAnsi="Segoe UI" w:cs="Segoe UI"/>
-          <w:color w:val="D1D5DB"/>
-        </w:rPr>
-        <w:t xml:space="preserve"> é um indicador-chave do desempenho financeiro do hotel, mostrando a receita média por quarto disponível. Monitorar o </w:t>
-      </w:r>
-      <w:proofErr w:type="spellStart"/>
-      <w:r>
-        <w:rPr>
-          <w:rFonts w:ascii="Segoe UI" w:hAnsi="Segoe UI" w:cs="Segoe UI"/>
-          <w:color w:val="D1D5DB"/>
-        </w:rPr>
-        <w:t>RevPAR</w:t>
-      </w:r>
-      <w:proofErr w:type="spellEnd"/>
-      <w:r>
-        <w:rPr>
-          <w:rFonts w:ascii="Segoe UI" w:hAnsi="Segoe UI" w:cs="Segoe UI"/>
-          <w:color w:val="D1D5DB"/>
-        </w:rPr>
-        <w:t xml:space="preserve"> ao longo do tempo ajuda a tomar decisões estratégicas sobre preços e ocupação.</w:t>
+        <w:t>Receita por Quarto Disponível (RevPAR):</w:t>
+      </w:r>
+      <w:r>
+        <w:rPr>
+          <w:rFonts w:ascii="Segoe UI" w:hAnsi="Segoe UI" w:cs="Segoe UI"/>
+          <w:color w:val="D1D5DB"/>
+        </w:rPr>
+        <w:t xml:space="preserve"> O RevPAR é um indicador-chave do desempenho financeiro do hotel, mostrando a receita média por quarto disponível. Monitorar o RevPAR ao longo do tempo ajuda a tomar decisões estratégicas sobre preços e ocupação.</w:t>
       </w:r>
     </w:p>
     <w:p>
@@ -1025,39 +713,7 @@
           <w:rFonts w:ascii="Segoe UI" w:hAnsi="Segoe UI" w:cs="Segoe UI"/>
           <w:color w:val="D1D5DB"/>
         </w:rPr>
-        <w:t xml:space="preserve"> Analisar os padrões de gastos dos hóspedes dentro do hotel, como em serviços de alimentação, bar e spa, ajuda a identificar oportunidades de </w:t>
-      </w:r>
-      <w:proofErr w:type="spellStart"/>
-      <w:r>
-        <w:rPr>
-          <w:rFonts w:ascii="Segoe UI" w:hAnsi="Segoe UI" w:cs="Segoe UI"/>
-          <w:color w:val="D1D5DB"/>
-        </w:rPr>
-        <w:t>cross-selling</w:t>
-      </w:r>
-      <w:proofErr w:type="spellEnd"/>
-      <w:r>
-        <w:rPr>
-          <w:rFonts w:ascii="Segoe UI" w:hAnsi="Segoe UI" w:cs="Segoe UI"/>
-          <w:color w:val="D1D5DB"/>
-        </w:rPr>
-        <w:t xml:space="preserve"> e </w:t>
-      </w:r>
-      <w:proofErr w:type="spellStart"/>
-      <w:r>
-        <w:rPr>
-          <w:rFonts w:ascii="Segoe UI" w:hAnsi="Segoe UI" w:cs="Segoe UI"/>
-          <w:color w:val="D1D5DB"/>
-        </w:rPr>
-        <w:t>upselling</w:t>
-      </w:r>
-      <w:proofErr w:type="spellEnd"/>
-      <w:r>
-        <w:rPr>
-          <w:rFonts w:ascii="Segoe UI" w:hAnsi="Segoe UI" w:cs="Segoe UI"/>
-          <w:color w:val="D1D5DB"/>
-        </w:rPr>
-        <w:t>.</w:t>
+        <w:t xml:space="preserve"> Analisar os padrões de gastos dos hóspedes dentro do hotel, como em serviços de alimentação, bar e spa, ajuda a identificar oportunidades de cross-selling e upselling.</w:t>
       </w:r>
     </w:p>
     <w:p>
@@ -1140,23 +796,7 @@
           <w:rFonts w:ascii="Segoe UI" w:hAnsi="Segoe UI" w:cs="Segoe UI"/>
           <w:color w:val="D1D5DB"/>
         </w:rPr>
-        <w:t xml:space="preserve"> Verifique se suas tabelas estão normalizadas para evitar redundância de dados e garantir que a </w:t>
-      </w:r>
-      <w:proofErr w:type="spellStart"/>
-      <w:r>
-        <w:rPr>
-          <w:rFonts w:ascii="Segoe UI" w:hAnsi="Segoe UI" w:cs="Segoe UI"/>
-          <w:color w:val="D1D5DB"/>
-        </w:rPr>
-        <w:t>database</w:t>
-      </w:r>
-      <w:proofErr w:type="spellEnd"/>
-      <w:r>
-        <w:rPr>
-          <w:rFonts w:ascii="Segoe UI" w:hAnsi="Segoe UI" w:cs="Segoe UI"/>
-          <w:color w:val="D1D5DB"/>
-        </w:rPr>
-        <w:t xml:space="preserve"> seja eficiente e escalável. A normalização pode ajudar a reduzir o tamanho do banco de dados e evitar problemas de consistência.</w:t>
+        <w:t xml:space="preserve"> Verifique se suas tabelas estão normalizadas para evitar redundância de dados e garantir que a database seja eficiente e escalável. A normalização pode ajudar a reduzir o tamanho do banco de dados e evitar problemas de consistência.</w:t>
       </w:r>
     </w:p>
     <w:p>
@@ -1378,23 +1018,7 @@
           <w:rFonts w:ascii="Segoe UI" w:hAnsi="Segoe UI" w:cs="Segoe UI"/>
           <w:color w:val="D1D5DB"/>
         </w:rPr>
-        <w:t xml:space="preserve"> Pense em como você deseja extrair e analisar os dados para obter insights sobre o desempenho do hotel e o comportamento dos hóspedes. Planeje a estrutura da </w:t>
-      </w:r>
-      <w:proofErr w:type="spellStart"/>
-      <w:r>
-        <w:rPr>
-          <w:rFonts w:ascii="Segoe UI" w:hAnsi="Segoe UI" w:cs="Segoe UI"/>
-          <w:color w:val="D1D5DB"/>
-        </w:rPr>
-        <w:t>database</w:t>
-      </w:r>
-      <w:proofErr w:type="spellEnd"/>
-      <w:r>
-        <w:rPr>
-          <w:rFonts w:ascii="Segoe UI" w:hAnsi="Segoe UI" w:cs="Segoe UI"/>
-          <w:color w:val="D1D5DB"/>
-        </w:rPr>
-        <w:t xml:space="preserve"> para suportar facilmente as consultas e relatórios necessários.</w:t>
+        <w:t xml:space="preserve"> Pense em como você deseja extrair e analisar os dados para obter insights sobre o desempenho do hotel e o comportamento dos hóspedes. Planeje a estrutura da database para suportar facilmente as consultas e relatórios necessários.</w:t>
       </w:r>
     </w:p>
     <w:p/>
@@ -1738,23 +1362,7 @@
           <w:rFonts w:ascii="Segoe UI" w:hAnsi="Segoe UI" w:cs="Segoe UI"/>
           <w:color w:val="D1D5DB"/>
         </w:rPr>
-        <w:t xml:space="preserve"> Eventos imprevistos, como condições climáticas extremas, pandemias ou </w:t>
-      </w:r>
-      <w:proofErr w:type="gramStart"/>
-      <w:r>
-        <w:rPr>
-          <w:rFonts w:ascii="Segoe UI" w:hAnsi="Segoe UI" w:cs="Segoe UI"/>
-          <w:color w:val="D1D5DB"/>
-        </w:rPr>
-        <w:t>situações de emergência</w:t>
-      </w:r>
-      <w:proofErr w:type="gramEnd"/>
-      <w:r>
-        <w:rPr>
-          <w:rFonts w:ascii="Segoe UI" w:hAnsi="Segoe UI" w:cs="Segoe UI"/>
-          <w:color w:val="D1D5DB"/>
-        </w:rPr>
-        <w:t>, podem levar ao cancelamento de reservas.</w:t>
+        <w:t xml:space="preserve"> Eventos imprevistos, como condições climáticas extremas, pandemias ou situações de emergência, podem levar ao cancelamento de reservas.</w:t>
       </w:r>
     </w:p>
     <w:p>

</xml_diff>

<commit_message>
Add: inserting data for test
</commit_message>
<xml_diff>
--- a/temp/ENTIDADES.docx
+++ b/temp/ENTIDADES.docx
@@ -289,24 +289,25 @@
     <w:p/>
     <w:p>
       <w:r>
+        <w:t xml:space="preserve">Localização: </w:t>
+      </w:r>
+      <w:r>
+        <w:t>Setor Hoteleiro Norte, Asa Norte, Brasília-DF.</w:t>
+      </w:r>
+    </w:p>
+    <w:p>
+      <w:r>
+        <w:t>Características:</w:t>
+      </w:r>
+    </w:p>
+    <w:p>
+      <w:r>
+        <w:t xml:space="preserve">- </w:t>
+      </w:r>
+      <w:r>
         <w:t>Desacompanhado - convencional - executivo</w:t>
       </w:r>
     </w:p>
-    <w:p/>
-    <w:p/>
-    <w:p>
-      <w:r>
-        <w:t xml:space="preserve">Localização: </w:t>
-      </w:r>
-      <w:r>
-        <w:t>Setor Hoteleiro Norte, Asa Norte, Brasília-DF.</w:t>
-      </w:r>
-    </w:p>
-    <w:p>
-      <w:r>
-        <w:t>Características:</w:t>
-      </w:r>
-    </w:p>
     <w:p>
       <w:r>
         <w:t>- Possui 30 quartos (8 solteiro duplo - 10 casal - 7 dormitório - 2 família - 3 executivo);</w:t>
@@ -337,26 +338,744 @@
     </w:p>
     <w:p>
       <w:r>
-        <w:t>- Formas de hospedagem: Site1, Site2, Site da empresa, Telefone e Pessoalmente.</w:t>
-      </w:r>
-    </w:p>
-    <w:p/>
-    <w:p/>
-    <w:p/>
-    <w:p/>
-    <w:p/>
-    <w:p/>
-    <w:p/>
-    <w:p/>
-    <w:p/>
-    <w:p/>
-    <w:p/>
-    <w:p/>
-    <w:p/>
-    <w:p/>
-    <w:p/>
-    <w:p/>
-    <w:p/>
+        <w:t>- Formas de hospedagem: Site1, Site2, Site da empresa, Telefone</w:t>
+      </w:r>
+      <w:r>
+        <w:t>, Whatsapp</w:t>
+      </w:r>
+      <w:r>
+        <w:t xml:space="preserve"> e Pessoalmente.</w:t>
+      </w:r>
+    </w:p>
+    <w:p/>
+    <w:p/>
+    <w:p/>
+    <w:p>
+      <w:pPr>
+        <w:jc w:val="center"/>
+        <w:rPr>
+          <w:b/>
+          <w:bCs/>
+          <w:sz w:val="32"/>
+          <w:szCs w:val="32"/>
+        </w:rPr>
+      </w:pPr>
+      <w:r>
+        <w:rPr>
+          <w:b/>
+          <w:bCs/>
+          <w:sz w:val="32"/>
+          <w:szCs w:val="32"/>
+        </w:rPr>
+        <w:t>FUNÇÕES</w:t>
+      </w:r>
+    </w:p>
+    <w:p>
+      <w:pPr>
+        <w:pStyle w:val="PargrafodaLista"/>
+        <w:numPr>
+          <w:ilvl w:val="0"/>
+          <w:numId w:val="4"/>
+        </w:numPr>
+        <w:ind w:left="426"/>
+      </w:pPr>
+      <w:r>
+        <w:t xml:space="preserve">Administração: </w:t>
+      </w:r>
+    </w:p>
+    <w:p>
+      <w:pPr>
+        <w:pStyle w:val="PargrafodaLista"/>
+        <w:numPr>
+          <w:ilvl w:val="1"/>
+          <w:numId w:val="4"/>
+        </w:numPr>
+      </w:pPr>
+      <w:r>
+        <w:t>Gerente administrativo</w:t>
+      </w:r>
+    </w:p>
+    <w:p>
+      <w:pPr>
+        <w:pStyle w:val="PargrafodaLista"/>
+        <w:numPr>
+          <w:ilvl w:val="1"/>
+          <w:numId w:val="4"/>
+        </w:numPr>
+      </w:pPr>
+      <w:r>
+        <w:t>Analista</w:t>
+      </w:r>
+      <w:r>
+        <w:t xml:space="preserve"> administrativo</w:t>
+      </w:r>
+    </w:p>
+    <w:p>
+      <w:pPr>
+        <w:pStyle w:val="PargrafodaLista"/>
+        <w:numPr>
+          <w:ilvl w:val="0"/>
+          <w:numId w:val="4"/>
+        </w:numPr>
+        <w:ind w:left="426"/>
+      </w:pPr>
+      <w:r>
+        <w:t xml:space="preserve">Recursos Humanos (RH): </w:t>
+      </w:r>
+    </w:p>
+    <w:p>
+      <w:pPr>
+        <w:pStyle w:val="PargrafodaLista"/>
+        <w:numPr>
+          <w:ilvl w:val="1"/>
+          <w:numId w:val="4"/>
+        </w:numPr>
+      </w:pPr>
+      <w:r>
+        <w:t>Ge</w:t>
+      </w:r>
+      <w:r>
+        <w:t>rente</w:t>
+      </w:r>
+      <w:r>
+        <w:t xml:space="preserve"> de </w:t>
+      </w:r>
+      <w:r>
+        <w:t>RH</w:t>
+      </w:r>
+    </w:p>
+    <w:p>
+      <w:pPr>
+        <w:pStyle w:val="PargrafodaLista"/>
+        <w:numPr>
+          <w:ilvl w:val="1"/>
+          <w:numId w:val="4"/>
+        </w:numPr>
+      </w:pPr>
+      <w:r>
+        <w:t>Analista de RH</w:t>
+      </w:r>
+    </w:p>
+    <w:p>
+      <w:pPr>
+        <w:pStyle w:val="PargrafodaLista"/>
+        <w:numPr>
+          <w:ilvl w:val="0"/>
+          <w:numId w:val="4"/>
+        </w:numPr>
+        <w:ind w:left="426"/>
+      </w:pPr>
+      <w:r>
+        <w:t xml:space="preserve">Financeiro: </w:t>
+      </w:r>
+    </w:p>
+    <w:p>
+      <w:pPr>
+        <w:pStyle w:val="PargrafodaLista"/>
+        <w:numPr>
+          <w:ilvl w:val="1"/>
+          <w:numId w:val="4"/>
+        </w:numPr>
+      </w:pPr>
+      <w:r>
+        <w:t>Ge</w:t>
+      </w:r>
+      <w:r>
+        <w:t>rente</w:t>
+      </w:r>
+      <w:r>
+        <w:t xml:space="preserve"> financeiro</w:t>
+      </w:r>
+    </w:p>
+    <w:p>
+      <w:pPr>
+        <w:pStyle w:val="PargrafodaLista"/>
+        <w:numPr>
+          <w:ilvl w:val="1"/>
+          <w:numId w:val="4"/>
+        </w:numPr>
+      </w:pPr>
+      <w:r>
+        <w:t>Analista financeiro</w:t>
+      </w:r>
+    </w:p>
+    <w:p>
+      <w:pPr>
+        <w:pStyle w:val="PargrafodaLista"/>
+        <w:numPr>
+          <w:ilvl w:val="0"/>
+          <w:numId w:val="4"/>
+        </w:numPr>
+        <w:ind w:left="426"/>
+      </w:pPr>
+      <w:r>
+        <w:t xml:space="preserve">Vendas e Marketing: </w:t>
+      </w:r>
+    </w:p>
+    <w:p>
+      <w:pPr>
+        <w:pStyle w:val="PargrafodaLista"/>
+        <w:numPr>
+          <w:ilvl w:val="1"/>
+          <w:numId w:val="4"/>
+        </w:numPr>
+      </w:pPr>
+      <w:r>
+        <w:t>Gerente de marketing</w:t>
+      </w:r>
+    </w:p>
+    <w:p>
+      <w:pPr>
+        <w:pStyle w:val="PargrafodaLista"/>
+        <w:numPr>
+          <w:ilvl w:val="1"/>
+          <w:numId w:val="4"/>
+        </w:numPr>
+      </w:pPr>
+      <w:r>
+        <w:t xml:space="preserve">Analista de </w:t>
+      </w:r>
+      <w:r>
+        <w:t>marketing</w:t>
+      </w:r>
+      <w:r>
+        <w:t xml:space="preserve"> socia</w:t>
+      </w:r>
+      <w:r>
+        <w:t>l</w:t>
+      </w:r>
+    </w:p>
+    <w:p>
+      <w:pPr>
+        <w:pStyle w:val="PargrafodaLista"/>
+        <w:numPr>
+          <w:ilvl w:val="0"/>
+          <w:numId w:val="4"/>
+        </w:numPr>
+        <w:ind w:left="426"/>
+      </w:pPr>
+      <w:r>
+        <w:t xml:space="preserve">Tecnologia da Informação (TI): </w:t>
+      </w:r>
+    </w:p>
+    <w:p>
+      <w:pPr>
+        <w:pStyle w:val="PargrafodaLista"/>
+        <w:numPr>
+          <w:ilvl w:val="1"/>
+          <w:numId w:val="4"/>
+        </w:numPr>
+      </w:pPr>
+      <w:r>
+        <w:t>Gerente de TI</w:t>
+      </w:r>
+    </w:p>
+    <w:p>
+      <w:pPr>
+        <w:pStyle w:val="PargrafodaLista"/>
+        <w:numPr>
+          <w:ilvl w:val="1"/>
+          <w:numId w:val="4"/>
+        </w:numPr>
+      </w:pPr>
+      <w:r>
+        <w:t>Analista de TI</w:t>
+      </w:r>
+    </w:p>
+    <w:p>
+      <w:pPr>
+        <w:pStyle w:val="PargrafodaLista"/>
+        <w:numPr>
+          <w:ilvl w:val="1"/>
+          <w:numId w:val="4"/>
+        </w:numPr>
+      </w:pPr>
+      <w:r>
+        <w:t>Técnico de TI</w:t>
+      </w:r>
+    </w:p>
+    <w:p>
+      <w:pPr>
+        <w:pStyle w:val="PargrafodaLista"/>
+        <w:numPr>
+          <w:ilvl w:val="1"/>
+          <w:numId w:val="4"/>
+        </w:numPr>
+      </w:pPr>
+      <w:r>
+        <w:t>Assistente de TI</w:t>
+      </w:r>
+    </w:p>
+    <w:p>
+      <w:pPr>
+        <w:pStyle w:val="PargrafodaLista"/>
+        <w:numPr>
+          <w:ilvl w:val="0"/>
+          <w:numId w:val="4"/>
+        </w:numPr>
+        <w:ind w:left="426"/>
+      </w:pPr>
+      <w:r>
+        <w:t xml:space="preserve">Atendimento ao Cliente: </w:t>
+      </w:r>
+    </w:p>
+    <w:p>
+      <w:pPr>
+        <w:pStyle w:val="PargrafodaLista"/>
+        <w:numPr>
+          <w:ilvl w:val="1"/>
+          <w:numId w:val="4"/>
+        </w:numPr>
+      </w:pPr>
+      <w:r>
+        <w:t xml:space="preserve">Gerente </w:t>
+      </w:r>
+      <w:r>
+        <w:t>de Atendimento ao Cliente</w:t>
+      </w:r>
+    </w:p>
+    <w:p>
+      <w:pPr>
+        <w:pStyle w:val="PargrafodaLista"/>
+        <w:numPr>
+          <w:ilvl w:val="1"/>
+          <w:numId w:val="4"/>
+        </w:numPr>
+      </w:pPr>
+      <w:r>
+        <w:t>Host</w:t>
+      </w:r>
+    </w:p>
+    <w:p>
+      <w:pPr>
+        <w:pStyle w:val="PargrafodaLista"/>
+        <w:numPr>
+          <w:ilvl w:val="1"/>
+          <w:numId w:val="4"/>
+        </w:numPr>
+      </w:pPr>
+      <w:r>
+        <w:t>Bartender</w:t>
+      </w:r>
+    </w:p>
+    <w:p>
+      <w:pPr>
+        <w:pStyle w:val="PargrafodaLista"/>
+        <w:numPr>
+          <w:ilvl w:val="1"/>
+          <w:numId w:val="4"/>
+        </w:numPr>
+      </w:pPr>
+      <w:r>
+        <w:t>Chef de cozinha</w:t>
+      </w:r>
+    </w:p>
+    <w:p>
+      <w:pPr>
+        <w:pStyle w:val="PargrafodaLista"/>
+        <w:numPr>
+          <w:ilvl w:val="0"/>
+          <w:numId w:val="4"/>
+        </w:numPr>
+        <w:ind w:left="426"/>
+      </w:pPr>
+      <w:r>
+        <w:t xml:space="preserve">Logística e Cadeia de Suprimentos: </w:t>
+      </w:r>
+    </w:p>
+    <w:p>
+      <w:pPr>
+        <w:pStyle w:val="PargrafodaLista"/>
+        <w:numPr>
+          <w:ilvl w:val="1"/>
+          <w:numId w:val="4"/>
+        </w:numPr>
+      </w:pPr>
+      <w:r>
+        <w:t>Gerente</w:t>
+      </w:r>
+      <w:r>
+        <w:t xml:space="preserve"> de estoque</w:t>
+      </w:r>
+    </w:p>
+    <w:p>
+      <w:pPr>
+        <w:pStyle w:val="PargrafodaLista"/>
+        <w:numPr>
+          <w:ilvl w:val="1"/>
+          <w:numId w:val="4"/>
+        </w:numPr>
+      </w:pPr>
+      <w:r>
+        <w:t>Analista de estoque</w:t>
+      </w:r>
+    </w:p>
+    <w:p>
+      <w:pPr>
+        <w:pStyle w:val="PargrafodaLista"/>
+        <w:numPr>
+          <w:ilvl w:val="0"/>
+          <w:numId w:val="4"/>
+        </w:numPr>
+        <w:ind w:left="426"/>
+      </w:pPr>
+      <w:r>
+        <w:t>Manutenção</w:t>
+      </w:r>
+      <w:r>
+        <w:t xml:space="preserve"> e</w:t>
+      </w:r>
+      <w:r>
+        <w:t xml:space="preserve"> Facilities: </w:t>
+      </w:r>
+    </w:p>
+    <w:p>
+      <w:pPr>
+        <w:pStyle w:val="PargrafodaLista"/>
+        <w:numPr>
+          <w:ilvl w:val="1"/>
+          <w:numId w:val="4"/>
+        </w:numPr>
+      </w:pPr>
+      <w:r>
+        <w:t>Gerente de manutenção e limpeza</w:t>
+      </w:r>
+    </w:p>
+    <w:p>
+      <w:pPr>
+        <w:pStyle w:val="PargrafodaLista"/>
+        <w:numPr>
+          <w:ilvl w:val="1"/>
+          <w:numId w:val="4"/>
+        </w:numPr>
+      </w:pPr>
+      <w:r>
+        <w:t>Camareira</w:t>
+      </w:r>
+    </w:p>
+    <w:p>
+      <w:pPr>
+        <w:pStyle w:val="PargrafodaLista"/>
+        <w:numPr>
+          <w:ilvl w:val="1"/>
+          <w:numId w:val="4"/>
+        </w:numPr>
+      </w:pPr>
+      <w:r>
+        <w:t>Técnico de manutenção</w:t>
+      </w:r>
+    </w:p>
+    <w:p>
+      <w:pPr>
+        <w:pStyle w:val="PargrafodaLista"/>
+        <w:numPr>
+          <w:ilvl w:val="1"/>
+          <w:numId w:val="4"/>
+        </w:numPr>
+      </w:pPr>
+      <w:r>
+        <w:t>Faxineiro</w:t>
+      </w:r>
+    </w:p>
+    <w:p>
+      <w:pPr>
+        <w:pStyle w:val="PargrafodaLista"/>
+        <w:numPr>
+          <w:ilvl w:val="0"/>
+          <w:numId w:val="4"/>
+        </w:numPr>
+        <w:ind w:left="426"/>
+      </w:pPr>
+      <w:r>
+        <w:t xml:space="preserve">Segurança: </w:t>
+      </w:r>
+    </w:p>
+    <w:p>
+      <w:pPr>
+        <w:pStyle w:val="PargrafodaLista"/>
+        <w:numPr>
+          <w:ilvl w:val="1"/>
+          <w:numId w:val="4"/>
+        </w:numPr>
+      </w:pPr>
+      <w:r>
+        <w:t>Gerente da segurança</w:t>
+      </w:r>
+    </w:p>
+    <w:p>
+      <w:pPr>
+        <w:pStyle w:val="PargrafodaLista"/>
+        <w:numPr>
+          <w:ilvl w:val="1"/>
+          <w:numId w:val="4"/>
+        </w:numPr>
+      </w:pPr>
+      <w:r>
+        <w:t>Segurança</w:t>
+      </w:r>
+    </w:p>
+    <w:p/>
+    <w:p>
+      <w:pPr>
+        <w:jc w:val="center"/>
+        <w:rPr>
+          <w:b/>
+          <w:bCs/>
+          <w:sz w:val="32"/>
+          <w:szCs w:val="32"/>
+        </w:rPr>
+      </w:pPr>
+      <w:r>
+        <w:rPr>
+          <w:b/>
+          <w:bCs/>
+          <w:sz w:val="32"/>
+          <w:szCs w:val="32"/>
+        </w:rPr>
+        <w:lastRenderedPageBreak/>
+        <w:t>QUEM TEM CONTA</w:t>
+      </w:r>
+    </w:p>
+    <w:p>
+      <w:pPr>
+        <w:sectPr>
+          <w:pgSz w:w="11906" w:h="16838"/>
+          <w:pgMar w:top="426" w:right="1701" w:bottom="568" w:left="1701" w:header="708" w:footer="708" w:gutter="0"/>
+          <w:cols w:space="708"/>
+          <w:docGrid w:linePitch="360"/>
+        </w:sectPr>
+      </w:pPr>
+    </w:p>
+    <w:p>
+      <w:r>
+        <w:t>Gerente administrativo</w:t>
+      </w:r>
+    </w:p>
+    <w:p>
+      <w:r>
+        <w:t>Analista administrativo</w:t>
+      </w:r>
+    </w:p>
+    <w:p>
+      <w:r>
+        <w:t>Gerente de RH</w:t>
+      </w:r>
+    </w:p>
+    <w:p>
+      <w:r>
+        <w:t>Analista de RH</w:t>
+      </w:r>
+    </w:p>
+    <w:p>
+      <w:r>
+        <w:t>Gerente de marketing</w:t>
+      </w:r>
+    </w:p>
+    <w:p>
+      <w:r>
+        <w:t>Analista de marketing social</w:t>
+      </w:r>
+    </w:p>
+    <w:p>
+      <w:r>
+        <w:t>Gerente de TI</w:t>
+      </w:r>
+    </w:p>
+    <w:p>
+      <w:r>
+        <w:t>Analista de TI</w:t>
+      </w:r>
+    </w:p>
+    <w:p>
+      <w:r>
+        <w:t>Técnico de TI</w:t>
+      </w:r>
+    </w:p>
+    <w:p>
+      <w:r>
+        <w:t>Assistente de TI</w:t>
+      </w:r>
+    </w:p>
+    <w:p>
+      <w:r>
+        <w:t>Gerente de Atendimento ao Cliente</w:t>
+      </w:r>
+    </w:p>
+    <w:p>
+      <w:r>
+        <w:t>Host</w:t>
+      </w:r>
+    </w:p>
+    <w:p>
+      <w:pPr>
+        <w:rPr>
+          <w:b/>
+          <w:bCs/>
+          <w:u w:val="single"/>
+        </w:rPr>
+      </w:pPr>
+      <w:r>
+        <w:rPr>
+          <w:b/>
+          <w:bCs/>
+          <w:u w:val="single"/>
+        </w:rPr>
+        <w:t>Bartender</w:t>
+      </w:r>
+    </w:p>
+    <w:p>
+      <w:pPr>
+        <w:rPr>
+          <w:lang w:val="en-US"/>
+        </w:rPr>
+      </w:pPr>
+      <w:r>
+        <w:rPr>
+          <w:lang w:val="en-US"/>
+        </w:rPr>
+        <w:t>Quase um Sysadmin</w:t>
+      </w:r>
+    </w:p>
+    <w:p>
+      <w:pPr>
+        <w:rPr>
+          <w:lang w:val="en-US"/>
+        </w:rPr>
+      </w:pPr>
+      <w:r>
+        <w:rPr>
+          <w:lang w:val="en-US"/>
+        </w:rPr>
+        <w:t>READ, WRIT</w:t>
+      </w:r>
+      <w:r>
+        <w:rPr>
+          <w:lang w:val="en-US"/>
+        </w:rPr>
+        <w:t>E, VIEW e PROCEDURE(?)</w:t>
+      </w:r>
+    </w:p>
+    <w:p>
+      <w:pPr>
+        <w:rPr>
+          <w:lang w:val="en-US"/>
+        </w:rPr>
+      </w:pPr>
+      <w:r>
+        <w:rPr>
+          <w:lang w:val="en-US"/>
+        </w:rPr>
+        <w:t>scFuncionario (READ e WRITE)</w:t>
+      </w:r>
+    </w:p>
+    <w:p>
+      <w:pPr>
+        <w:rPr>
+          <w:lang w:val="en-US"/>
+        </w:rPr>
+      </w:pPr>
+      <w:r>
+        <w:rPr>
+          <w:lang w:val="en-US"/>
+        </w:rPr>
+        <w:t>scFuncionario (READ e WRITE)</w:t>
+      </w:r>
+    </w:p>
+    <w:p>
+      <w:r>
+        <w:t>Avaliação e tipo_contato</w:t>
+      </w:r>
+      <w:r>
+        <w:t xml:space="preserve"> (VIEW)</w:t>
+      </w:r>
+    </w:p>
+    <w:p>
+      <w:r>
+        <w:t>Avaliação e tipo_contato (VIEW)</w:t>
+      </w:r>
+    </w:p>
+    <w:p>
+      <w:r>
+        <w:t>Sysadmin</w:t>
+      </w:r>
+    </w:p>
+    <w:p>
+      <w:r>
+        <w:t>Quase um Sysadmin</w:t>
+      </w:r>
+    </w:p>
+    <w:p>
+      <w:r>
+        <w:t>Quase um Sysadmin</w:t>
+      </w:r>
+    </w:p>
+    <w:p>
+      <w:pPr>
+        <w:rPr>
+          <w:lang w:val="en-US"/>
+        </w:rPr>
+      </w:pPr>
+      <w:r>
+        <w:rPr>
+          <w:lang w:val="en-US"/>
+        </w:rPr>
+        <w:t>READ e WRITE (com procedures)</w:t>
+      </w:r>
+    </w:p>
+    <w:p>
+      <w:r>
+        <w:t>scReserva, scHospede, scEstalagem, scPessoa e</w:t>
+      </w:r>
+      <w:r>
+        <w:t xml:space="preserve"> VIEWs</w:t>
+      </w:r>
+    </w:p>
+    <w:p>
+      <w:r>
+        <w:t>scReserva, scHospede</w:t>
+      </w:r>
+      <w:r>
+        <w:t>, scEstalagem, scPessoa</w:t>
+      </w:r>
+      <w:r>
+        <w:t xml:space="preserve"> </w:t>
+      </w:r>
+    </w:p>
+    <w:p>
+      <w:pPr>
+        <w:rPr>
+          <w:b/>
+          <w:bCs/>
+          <w:u w:val="single"/>
+        </w:rPr>
+        <w:sectPr>
+          <w:type w:val="continuous"/>
+          <w:pgSz w:w="11906" w:h="16838"/>
+          <w:pgMar w:top="426" w:right="1701" w:bottom="568" w:left="1701" w:header="708" w:footer="708" w:gutter="0"/>
+          <w:cols w:num="2" w:sep="1" w:space="284" w:equalWidth="0">
+            <w:col w:w="3289" w:space="284"/>
+            <w:col w:w="4931"/>
+          </w:cols>
+          <w:docGrid w:linePitch="360"/>
+        </w:sectPr>
+      </w:pPr>
+      <w:r>
+        <w:rPr>
+          <w:b/>
+          <w:bCs/>
+          <w:u w:val="single"/>
+        </w:rPr>
+        <w:t>Reserva_Bar</w:t>
+      </w:r>
+      <w:r>
+        <w:rPr>
+          <w:b/>
+          <w:bCs/>
+          <w:u w:val="single"/>
+        </w:rPr>
+        <w:t xml:space="preserve"> (Insert)</w:t>
+      </w:r>
+    </w:p>
     <w:p/>
     <w:p/>
     <w:p/>
@@ -409,6 +1128,7 @@
           <w:color w:val="D1D5DB"/>
           <w:bdr w:val="single" w:sz="2" w:space="0" w:color="D9D9E3" w:frame="1"/>
         </w:rPr>
+        <w:lastRenderedPageBreak/>
         <w:t>Taxa de Ocupação:</w:t>
       </w:r>
       <w:r>
@@ -705,7 +1425,6 @@
           <w:color w:val="D1D5DB"/>
           <w:bdr w:val="single" w:sz="2" w:space="0" w:color="D9D9E3" w:frame="1"/>
         </w:rPr>
-        <w:lastRenderedPageBreak/>
         <w:t>Padrões de Gastos dos Hóspedes:</w:t>
       </w:r>
       <w:r>
@@ -826,6 +1545,7 @@
           <w:color w:val="D1D5DB"/>
           <w:bdr w:val="single" w:sz="2" w:space="0" w:color="D9D9E3" w:frame="1"/>
         </w:rPr>
+        <w:lastRenderedPageBreak/>
         <w:t>Integridade Referencial:</w:t>
       </w:r>
       <w:r>
@@ -1058,7 +1778,6 @@
           <w:color w:val="D1D5DB"/>
           <w:bdr w:val="single" w:sz="2" w:space="0" w:color="D9D9E3" w:frame="1"/>
         </w:rPr>
-        <w:lastRenderedPageBreak/>
         <w:t>Mudança de Planos:</w:t>
       </w:r>
       <w:r>
@@ -1281,6 +2000,7 @@
           <w:color w:val="D1D5DB"/>
           <w:bdr w:val="single" w:sz="2" w:space="0" w:color="D9D9E3" w:frame="1"/>
         </w:rPr>
+        <w:lastRenderedPageBreak/>
         <w:t>Problemas com a Reserva:</w:t>
       </w:r>
       <w:r>
@@ -1516,6 +2236,7 @@
     <w:p/>
     <w:p/>
     <w:sectPr>
+      <w:type w:val="continuous"/>
       <w:pgSz w:w="11906" w:h="16838"/>
       <w:pgMar w:top="426" w:right="1701" w:bottom="568" w:left="1701" w:header="708" w:footer="708" w:gutter="0"/>
       <w:cols w:space="708"/>
@@ -1528,6 +2249,119 @@
 <file path=word/numbering.xml><?xml version="1.0" encoding="utf-8"?>
 <w:numbering xmlns:wpc="http://schemas.microsoft.com/office/word/2010/wordprocessingCanvas" xmlns:cx="http://schemas.microsoft.com/office/drawing/2014/chartex" xmlns:cx1="http://schemas.microsoft.com/office/drawing/2015/9/8/chartex" xmlns:cx2="http://schemas.microsoft.com/office/drawing/2015/10/21/chartex" xmlns:cx3="http://schemas.microsoft.com/office/drawing/2016/5/9/chartex" xmlns:cx4="http://schemas.microsoft.com/office/drawing/2016/5/10/chartex" xmlns:cx5="http://schemas.microsoft.com/office/drawing/2016/5/11/chartex" xmlns:cx6="http://schemas.microsoft.com/office/drawing/2016/5/12/chartex" xmlns:cx7="http://schemas.microsoft.com/office/drawing/2016/5/13/chartex" xmlns:cx8="http://schemas.microsoft.com/office/drawing/2016/5/14/chartex" xmlns:mc="http://schemas.openxmlformats.org/markup-compatibility/2006" xmlns:aink="http://schemas.microsoft.com/office/drawing/2016/ink" xmlns:am3d="http://schemas.microsoft.com/office/drawing/2017/model3d" xmlns:o="urn:schemas-microsoft-com:office:office" xmlns:oel="http://schemas.microsoft.com/office/2019/extlst" xmlns:r="http://schemas.openxmlformats.org/officeDocument/2006/relationships" xmlns:m="http://schemas.openxmlformats.org/officeDocument/2006/math" xmlns:v="urn:schemas-microsoft-com:vml" xmlns:wp14="http://schemas.microsoft.com/office/word/2010/wordprocessingDrawing" xmlns:wp="http://schemas.openxmlformats.org/drawingml/2006/wordprocessingDrawing" xmlns:w10="urn:schemas-microsoft-com:office:word" xmlns:w="http://schemas.openxmlformats.org/wordprocessingml/2006/main" xmlns:w14="http://schemas.microsoft.com/office/word/2010/wordml" xmlns:w15="http://schemas.microsoft.com/office/word/2012/wordml" xmlns:w16cex="http://schemas.microsoft.com/office/word/2018/wordml/cex" xmlns:w16cid="http://schemas.microsoft.com/office/word/2016/wordml/cid" xmlns:w16="http://schemas.microsoft.com/office/word/2018/wordml" xmlns:w16sdtdh="http://schemas.microsoft.com/office/word/2020/wordml/sdtdatahash" xmlns:w16se="http://schemas.microsoft.com/office/word/2015/wordml/symex" xmlns:wpg="http://schemas.microsoft.com/office/word/2010/wordprocessingGroup" xmlns:wpi="http://schemas.microsoft.com/office/word/2010/wordprocessingInk" xmlns:wne="http://schemas.microsoft.com/office/word/2006/wordml" xmlns:wps="http://schemas.microsoft.com/office/word/2010/wordprocessingShape" mc:Ignorable="w14 w15 w16se w16cid w16 w16cex w16sdtdh wp14">
   <w:abstractNum w:abstractNumId="0" w15:restartNumberingAfterBreak="0">
+    <w:nsid w:val="38B95174"/>
+    <w:multiLevelType w:val="hybridMultilevel"/>
+    <w:tmpl w:val="3FC0FD28"/>
+    <w:lvl w:ilvl="0" w:tplc="04160001">
+      <w:start w:val="1"/>
+      <w:numFmt w:val="bullet"/>
+      <w:lvlText w:val=""/>
+      <w:lvlJc w:val="left"/>
+      <w:pPr>
+        <w:ind w:left="720" w:hanging="360"/>
+      </w:pPr>
+      <w:rPr>
+        <w:rFonts w:ascii="Symbol" w:hAnsi="Symbol" w:hint="default"/>
+      </w:rPr>
+    </w:lvl>
+    <w:lvl w:ilvl="1" w:tplc="04160003">
+      <w:start w:val="1"/>
+      <w:numFmt w:val="bullet"/>
+      <w:lvlText w:val="o"/>
+      <w:lvlJc w:val="left"/>
+      <w:pPr>
+        <w:ind w:left="1440" w:hanging="360"/>
+      </w:pPr>
+      <w:rPr>
+        <w:rFonts w:ascii="Courier New" w:hAnsi="Courier New" w:cs="Courier New" w:hint="default"/>
+      </w:rPr>
+    </w:lvl>
+    <w:lvl w:ilvl="2" w:tplc="04160005" w:tentative="1">
+      <w:start w:val="1"/>
+      <w:numFmt w:val="bullet"/>
+      <w:lvlText w:val=""/>
+      <w:lvlJc w:val="left"/>
+      <w:pPr>
+        <w:ind w:left="2160" w:hanging="360"/>
+      </w:pPr>
+      <w:rPr>
+        <w:rFonts w:ascii="Wingdings" w:hAnsi="Wingdings" w:hint="default"/>
+      </w:rPr>
+    </w:lvl>
+    <w:lvl w:ilvl="3" w:tplc="04160001" w:tentative="1">
+      <w:start w:val="1"/>
+      <w:numFmt w:val="bullet"/>
+      <w:lvlText w:val=""/>
+      <w:lvlJc w:val="left"/>
+      <w:pPr>
+        <w:ind w:left="2880" w:hanging="360"/>
+      </w:pPr>
+      <w:rPr>
+        <w:rFonts w:ascii="Symbol" w:hAnsi="Symbol" w:hint="default"/>
+      </w:rPr>
+    </w:lvl>
+    <w:lvl w:ilvl="4" w:tplc="04160003" w:tentative="1">
+      <w:start w:val="1"/>
+      <w:numFmt w:val="bullet"/>
+      <w:lvlText w:val="o"/>
+      <w:lvlJc w:val="left"/>
+      <w:pPr>
+        <w:ind w:left="3600" w:hanging="360"/>
+      </w:pPr>
+      <w:rPr>
+        <w:rFonts w:ascii="Courier New" w:hAnsi="Courier New" w:cs="Courier New" w:hint="default"/>
+      </w:rPr>
+    </w:lvl>
+    <w:lvl w:ilvl="5" w:tplc="04160005" w:tentative="1">
+      <w:start w:val="1"/>
+      <w:numFmt w:val="bullet"/>
+      <w:lvlText w:val=""/>
+      <w:lvlJc w:val="left"/>
+      <w:pPr>
+        <w:ind w:left="4320" w:hanging="360"/>
+      </w:pPr>
+      <w:rPr>
+        <w:rFonts w:ascii="Wingdings" w:hAnsi="Wingdings" w:hint="default"/>
+      </w:rPr>
+    </w:lvl>
+    <w:lvl w:ilvl="6" w:tplc="04160001" w:tentative="1">
+      <w:start w:val="1"/>
+      <w:numFmt w:val="bullet"/>
+      <w:lvlText w:val=""/>
+      <w:lvlJc w:val="left"/>
+      <w:pPr>
+        <w:ind w:left="5040" w:hanging="360"/>
+      </w:pPr>
+      <w:rPr>
+        <w:rFonts w:ascii="Symbol" w:hAnsi="Symbol" w:hint="default"/>
+      </w:rPr>
+    </w:lvl>
+    <w:lvl w:ilvl="7" w:tplc="04160003" w:tentative="1">
+      <w:start w:val="1"/>
+      <w:numFmt w:val="bullet"/>
+      <w:lvlText w:val="o"/>
+      <w:lvlJc w:val="left"/>
+      <w:pPr>
+        <w:ind w:left="5760" w:hanging="360"/>
+      </w:pPr>
+      <w:rPr>
+        <w:rFonts w:ascii="Courier New" w:hAnsi="Courier New" w:cs="Courier New" w:hint="default"/>
+      </w:rPr>
+    </w:lvl>
+    <w:lvl w:ilvl="8" w:tplc="04160005" w:tentative="1">
+      <w:start w:val="1"/>
+      <w:numFmt w:val="bullet"/>
+      <w:lvlText w:val=""/>
+      <w:lvlJc w:val="left"/>
+      <w:pPr>
+        <w:ind w:left="6480" w:hanging="360"/>
+      </w:pPr>
+      <w:rPr>
+        <w:rFonts w:ascii="Wingdings" w:hAnsi="Wingdings" w:hint="default"/>
+      </w:rPr>
+    </w:lvl>
+  </w:abstractNum>
+  <w:abstractNum w:abstractNumId="1" w15:restartNumberingAfterBreak="0">
     <w:nsid w:val="560A010B"/>
     <w:multiLevelType w:val="multilevel"/>
     <w:tmpl w:val="7464C3C6"/>
@@ -1640,7 +2474,7 @@
       </w:pPr>
     </w:lvl>
   </w:abstractNum>
-  <w:abstractNum w:abstractNumId="1" w15:restartNumberingAfterBreak="0">
+  <w:abstractNum w:abstractNumId="2" w15:restartNumberingAfterBreak="0">
     <w:nsid w:val="6DC33158"/>
     <w:multiLevelType w:val="multilevel"/>
     <w:tmpl w:val="603A223E"/>
@@ -1753,7 +2587,7 @@
       </w:pPr>
     </w:lvl>
   </w:abstractNum>
-  <w:abstractNum w:abstractNumId="2" w15:restartNumberingAfterBreak="0">
+  <w:abstractNum w:abstractNumId="3" w15:restartNumberingAfterBreak="0">
     <w:nsid w:val="7C935567"/>
     <w:multiLevelType w:val="multilevel"/>
     <w:tmpl w:val="27EC1672"/>
@@ -1867,12 +2701,15 @@
     </w:lvl>
   </w:abstractNum>
   <w:num w:numId="1" w16cid:durableId="1040009967">
+    <w:abstractNumId w:val="3"/>
+  </w:num>
+  <w:num w:numId="2" w16cid:durableId="1665861421">
     <w:abstractNumId w:val="2"/>
   </w:num>
-  <w:num w:numId="2" w16cid:durableId="1665861421">
+  <w:num w:numId="3" w16cid:durableId="44376880">
     <w:abstractNumId w:val="1"/>
   </w:num>
-  <w:num w:numId="3" w16cid:durableId="44376880">
+  <w:num w:numId="4" w16cid:durableId="1984575716">
     <w:abstractNumId w:val="0"/>
   </w:num>
 </w:numbering>
@@ -2278,6 +3115,7 @@
   <w:style w:type="paragraph" w:default="1" w:styleId="Normal">
     <w:name w:val="Normal"/>
     <w:qFormat/>
+    <w:rsid w:val="009A4534"/>
   </w:style>
   <w:style w:type="character" w:default="1" w:styleId="Fontepargpadro">
     <w:name w:val="Default Paragraph Font"/>
@@ -2335,6 +3173,17 @@
       <w:b/>
       <w:bCs/>
     </w:rPr>
+  </w:style>
+  <w:style w:type="paragraph" w:styleId="PargrafodaLista">
+    <w:name w:val="List Paragraph"/>
+    <w:basedOn w:val="Normal"/>
+    <w:uiPriority w:val="34"/>
+    <w:qFormat/>
+    <w:rsid w:val="008F292B"/>
+    <w:pPr>
+      <w:ind w:left="720"/>
+      <w:contextualSpacing/>
+    </w:pPr>
   </w:style>
 </w:styles>
 </file>

</xml_diff>

<commit_message>
Add: new procedures e views
</commit_message>
<xml_diff>
--- a/temp/ENTIDADES.docx
+++ b/temp/ENTIDADES.docx
@@ -633,7 +633,10 @@
         </w:numPr>
       </w:pPr>
       <w:r>
-        <w:t>Técnico de TI</w:t>
+        <w:t>Técnico de I</w:t>
+      </w:r>
+      <w:r>
+        <w:t>nformática</w:t>
       </w:r>
     </w:p>
     <w:p>
@@ -930,7 +933,10 @@
     </w:p>
     <w:p>
       <w:r>
-        <w:t>Técnico de TI</w:t>
+        <w:t>Técnico de I</w:t>
+      </w:r>
+      <w:r>
+        <w:t>nformática</w:t>
       </w:r>
     </w:p>
     <w:p>
@@ -966,15 +972,12 @@
       </w:r>
     </w:p>
     <w:p>
-      <w:pPr>
-        <w:rPr>
-          <w:lang w:val="en-US"/>
-        </w:rPr>
-      </w:pPr>
-      <w:r>
-        <w:rPr>
-          <w:lang w:val="en-US"/>
-        </w:rPr>
+      <w:r>
+        <w:t>Gerente de Manutenção e Limpeza</w:t>
+      </w:r>
+    </w:p>
+    <w:p>
+      <w:r>
         <w:t>Quase um Sysadmin</w:t>
       </w:r>
     </w:p>
@@ -1090,6 +1093,37 @@
           <w:bCs/>
           <w:u w:val="single"/>
         </w:rPr>
+      </w:pPr>
+      <w:r>
+        <w:rPr>
+          <w:b/>
+          <w:bCs/>
+          <w:u w:val="single"/>
+        </w:rPr>
+        <w:t>Reserva_Bar</w:t>
+      </w:r>
+      <w:r>
+        <w:rPr>
+          <w:b/>
+          <w:bCs/>
+          <w:u w:val="single"/>
+        </w:rPr>
+        <w:t xml:space="preserve"> (Insert)</w:t>
+      </w:r>
+    </w:p>
+    <w:p>
+      <w:r>
+        <w:t>scEstalagem.Servico (</w:t>
+      </w:r>
+      <w:r>
+        <w:t>DML</w:t>
+      </w:r>
+      <w:r>
+        <w:t>)</w:t>
+      </w:r>
+    </w:p>
+    <w:p>
+      <w:pPr>
         <w:sectPr>
           <w:type w:val="continuous"/>
           <w:pgSz w:w="11906" w:h="16838"/>
@@ -1101,45 +1135,30 @@
           <w:docGrid w:linePitch="360"/>
         </w:sectPr>
       </w:pPr>
-      <w:r>
-        <w:rPr>
-          <w:b/>
-          <w:bCs/>
-          <w:u w:val="single"/>
-        </w:rPr>
-        <w:t>Reserva_Bar</w:t>
-      </w:r>
-      <w:r>
-        <w:rPr>
-          <w:b/>
-          <w:bCs/>
-          <w:u w:val="single"/>
-        </w:rPr>
-        <w:t xml:space="preserve"> (Insert)</w:t>
-      </w:r>
-    </w:p>
-    <w:p/>
-    <w:p/>
-    <w:p/>
-    <w:p/>
-    <w:p/>
-    <w:p/>
-    <w:p/>
-    <w:p/>
-    <w:p/>
-    <w:p/>
-    <w:p/>
-    <w:p/>
-    <w:p/>
-    <w:p/>
-    <w:p/>
-    <w:p/>
-    <w:p/>
-    <w:p/>
-    <w:p/>
-    <w:p/>
-    <w:p>
-      <w:r>
+    </w:p>
+    <w:p/>
+    <w:p/>
+    <w:p/>
+    <w:p/>
+    <w:p/>
+    <w:p/>
+    <w:p/>
+    <w:p/>
+    <w:p/>
+    <w:p/>
+    <w:p/>
+    <w:p/>
+    <w:p/>
+    <w:p/>
+    <w:p/>
+    <w:p/>
+    <w:p/>
+    <w:p/>
+    <w:p/>
+    <w:p/>
+    <w:p>
+      <w:r>
+        <w:lastRenderedPageBreak/>
         <w:t>INSIGHTS MAIS IMPORTANTES</w:t>
       </w:r>
     </w:p>
@@ -1170,7 +1189,6 @@
           <w:color w:val="D1D5DB"/>
           <w:bdr w:val="single" w:sz="2" w:space="0" w:color="D9D9E3" w:frame="1"/>
         </w:rPr>
-        <w:lastRenderedPageBreak/>
         <w:t>Taxa de Ocupação:</w:t>
       </w:r>
       <w:r>
@@ -1557,7 +1575,15 @@
           <w:rFonts w:ascii="Segoe UI" w:hAnsi="Segoe UI" w:cs="Segoe UI"/>
           <w:color w:val="D1D5DB"/>
         </w:rPr>
-        <w:t xml:space="preserve"> Verifique se suas tabelas estão normalizadas para evitar redundância de dados e garantir que a database seja eficiente e escalável. A normalização pode ajudar a reduzir o tamanho do banco de dados e evitar problemas de consistência.</w:t>
+        <w:t xml:space="preserve"> Verifique se suas tabelas estão normalizadas para evitar redundância de dados e garantir que a database seja eficiente </w:t>
+      </w:r>
+      <w:r>
+        <w:rPr>
+          <w:rFonts w:ascii="Segoe UI" w:hAnsi="Segoe UI" w:cs="Segoe UI"/>
+          <w:color w:val="D1D5DB"/>
+        </w:rPr>
+        <w:lastRenderedPageBreak/>
+        <w:t>e escalável. A normalização pode ajudar a reduzir o tamanho do banco de dados e evitar problemas de consistência.</w:t>
       </w:r>
     </w:p>
     <w:p>
@@ -1587,7 +1613,6 @@
           <w:color w:val="D1D5DB"/>
           <w:bdr w:val="single" w:sz="2" w:space="0" w:color="D9D9E3" w:frame="1"/>
         </w:rPr>
-        <w:lastRenderedPageBreak/>
         <w:t>Integridade Referencial:</w:t>
       </w:r>
       <w:r>
@@ -2005,6 +2030,7 @@
           <w:color w:val="D1D5DB"/>
           <w:bdr w:val="single" w:sz="2" w:space="0" w:color="D9D9E3" w:frame="1"/>
         </w:rPr>
+        <w:lastRenderedPageBreak/>
         <w:t>Promoções ou Ofertas Melhores:</w:t>
       </w:r>
       <w:r>
@@ -2042,7 +2068,6 @@
           <w:color w:val="D1D5DB"/>
           <w:bdr w:val="single" w:sz="2" w:space="0" w:color="D9D9E3" w:frame="1"/>
         </w:rPr>
-        <w:lastRenderedPageBreak/>
         <w:t>Problemas com a Reserva:</w:t>
       </w:r>
       <w:r>

</xml_diff>

<commit_message>
Add: new scripts for trigger and view; Modified: updated REM and Scripts
</commit_message>
<xml_diff>
--- a/temp/ENTIDADES.docx
+++ b/temp/ENTIDADES.docx
@@ -43,7 +43,15 @@
         <w:t>Avaliação</w:t>
       </w:r>
       <w:r>
-        <w:t xml:space="preserve"> (id_reserva, </w:t>
+        <w:t xml:space="preserve"> (</w:t>
+      </w:r>
+      <w:proofErr w:type="spellStart"/>
+      <w:r>
+        <w:t>id_reserva</w:t>
+      </w:r>
+      <w:proofErr w:type="spellEnd"/>
+      <w:r>
+        <w:t xml:space="preserve">, </w:t>
       </w:r>
       <w:r>
         <w:t>localização</w:t>
@@ -79,7 +87,23 @@
     <w:p/>
     <w:p>
       <w:r>
-        <w:t>Estadia (id_reserva, id_hospede)</w:t>
+        <w:t>Estadia (</w:t>
+      </w:r>
+      <w:proofErr w:type="spellStart"/>
+      <w:r>
+        <w:t>id_reserva</w:t>
+      </w:r>
+      <w:proofErr w:type="spellEnd"/>
+      <w:r>
+        <w:t xml:space="preserve">, </w:t>
+      </w:r>
+      <w:proofErr w:type="spellStart"/>
+      <w:r>
+        <w:t>id_hospede</w:t>
+      </w:r>
+      <w:proofErr w:type="spellEnd"/>
+      <w:r>
+        <w:t>)</w:t>
       </w:r>
     </w:p>
     <w:p/>
@@ -90,39 +114,77 @@
       <w:r>
         <w:t xml:space="preserve">id, </w:t>
       </w:r>
-      <w:r>
-        <w:t>checkin, checkout, hospede principal</w:t>
+      <w:proofErr w:type="spellStart"/>
+      <w:r>
+        <w:t>checkin</w:t>
+      </w:r>
+      <w:proofErr w:type="spellEnd"/>
+      <w:r>
+        <w:t>, checkout, hospede principal</w:t>
       </w:r>
       <w:r>
         <w:t>,</w:t>
       </w:r>
       <w:r>
-        <w:t xml:space="preserve"> numero_pessoas,</w:t>
-      </w:r>
-      <w:r>
         <w:t xml:space="preserve"> </w:t>
       </w:r>
-      <w:r>
-        <w:t xml:space="preserve">funcionario, </w:t>
-      </w:r>
+      <w:proofErr w:type="spellStart"/>
+      <w:proofErr w:type="gramStart"/>
+      <w:r>
+        <w:t>numero</w:t>
+      </w:r>
+      <w:proofErr w:type="gramEnd"/>
+      <w:r>
+        <w:t>_pessoas</w:t>
+      </w:r>
+      <w:proofErr w:type="spellEnd"/>
+      <w:r>
+        <w:t>,</w:t>
+      </w:r>
+      <w:r>
+        <w:t xml:space="preserve"> </w:t>
+      </w:r>
+      <w:proofErr w:type="spellStart"/>
+      <w:r>
+        <w:t>funcionario</w:t>
+      </w:r>
+      <w:proofErr w:type="spellEnd"/>
+      <w:r>
+        <w:t xml:space="preserve">, </w:t>
+      </w:r>
+      <w:proofErr w:type="spellStart"/>
       <w:r>
         <w:t>tipo_</w:t>
       </w:r>
       <w:r>
-        <w:t>pagamento, tipo</w:t>
+        <w:t>pagamento</w:t>
+      </w:r>
+      <w:proofErr w:type="spellEnd"/>
+      <w:r>
+        <w:t xml:space="preserve">, </w:t>
+      </w:r>
+      <w:proofErr w:type="spellStart"/>
+      <w:r>
+        <w:t>tipo</w:t>
       </w:r>
       <w:r>
         <w:t>_</w:t>
       </w:r>
       <w:r>
-        <w:t xml:space="preserve">reserva, </w:t>
-      </w:r>
+        <w:t>reserva</w:t>
+      </w:r>
+      <w:proofErr w:type="spellEnd"/>
+      <w:r>
+        <w:t xml:space="preserve">, </w:t>
+      </w:r>
+      <w:proofErr w:type="spellStart"/>
       <w:r>
         <w:t>tipo_</w:t>
       </w:r>
       <w:r>
         <w:t>quarto</w:t>
       </w:r>
+      <w:proofErr w:type="spellEnd"/>
       <w:r>
         <w:t>, valor</w:t>
       </w:r>
@@ -141,8 +203,13 @@
     </w:p>
     <w:p/>
     <w:p>
-      <w:r>
-        <w:t>Tipo_cancelamento (</w:t>
+      <w:proofErr w:type="spellStart"/>
+      <w:r>
+        <w:t>Tipo_cancelamento</w:t>
+      </w:r>
+      <w:proofErr w:type="spellEnd"/>
+      <w:r>
+        <w:t xml:space="preserve"> (</w:t>
       </w:r>
       <w:r>
         <w:t>mudança de planos, finanças, insatisfação, outras ofertas, problemas com a reserva</w:t>
@@ -159,6 +226,7 @@
     </w:p>
     <w:p/>
     <w:p>
+      <w:proofErr w:type="spellStart"/>
       <w:r>
         <w:t>Tipo</w:t>
       </w:r>
@@ -168,14 +236,28 @@
       <w:r>
         <w:t>reserva</w:t>
       </w:r>
+      <w:proofErr w:type="spellEnd"/>
       <w:r>
         <w:t xml:space="preserve"> (site1, site2, site3, pessoalmente, telefone)</w:t>
       </w:r>
     </w:p>
     <w:p/>
     <w:p>
-      <w:r>
-        <w:t>Tipo_pagamento (dinheiro, débito, crédito, pix)</w:t>
+      <w:proofErr w:type="spellStart"/>
+      <w:r>
+        <w:t>Tipo_pagamento</w:t>
+      </w:r>
+      <w:proofErr w:type="spellEnd"/>
+      <w:r>
+        <w:t xml:space="preserve"> (dinheiro, débito, crédito, </w:t>
+      </w:r>
+      <w:proofErr w:type="spellStart"/>
+      <w:r>
+        <w:t>pix</w:t>
+      </w:r>
+      <w:proofErr w:type="spellEnd"/>
+      <w:r>
+        <w:t>)</w:t>
       </w:r>
     </w:p>
     <w:p/>
@@ -189,14 +271,32 @@
     </w:p>
     <w:p/>
     <w:p>
+      <w:proofErr w:type="spellStart"/>
       <w:r>
         <w:t>Serviço_reserva</w:t>
       </w:r>
-      <w:r>
-        <w:t xml:space="preserve"> (id_reserva, id_servi</w:t>
-      </w:r>
-      <w:r>
-        <w:t xml:space="preserve">ço, </w:t>
+      <w:proofErr w:type="spellEnd"/>
+      <w:r>
+        <w:t xml:space="preserve"> (</w:t>
+      </w:r>
+      <w:proofErr w:type="spellStart"/>
+      <w:r>
+        <w:t>id_reserva</w:t>
+      </w:r>
+      <w:proofErr w:type="spellEnd"/>
+      <w:r>
+        <w:t xml:space="preserve">, </w:t>
+      </w:r>
+      <w:proofErr w:type="spellStart"/>
+      <w:r>
+        <w:t>id_servi</w:t>
+      </w:r>
+      <w:r>
+        <w:t>ço</w:t>
+      </w:r>
+      <w:proofErr w:type="spellEnd"/>
+      <w:r>
+        <w:t xml:space="preserve">, </w:t>
       </w:r>
       <w:r>
         <w:t>avaliação</w:t>
@@ -211,19 +311,64 @@
         <w:t>Hospede</w:t>
       </w:r>
       <w:r>
-        <w:t xml:space="preserve"> (id, nome, sobrenome, dt_nascimento, cpf, rg, </w:t>
-      </w:r>
-      <w:r>
-        <w:t xml:space="preserve">sexo, tipo_hospede, </w:t>
+        <w:t xml:space="preserve"> (id, nome, sobrenome, </w:t>
+      </w:r>
+      <w:proofErr w:type="spellStart"/>
+      <w:r>
+        <w:t>dt_nascimento</w:t>
+      </w:r>
+      <w:proofErr w:type="spellEnd"/>
+      <w:r>
+        <w:t xml:space="preserve">, </w:t>
+      </w:r>
+      <w:proofErr w:type="spellStart"/>
+      <w:r>
+        <w:t>cpf</w:t>
+      </w:r>
+      <w:proofErr w:type="spellEnd"/>
+      <w:r>
+        <w:t xml:space="preserve">, </w:t>
+      </w:r>
+      <w:proofErr w:type="spellStart"/>
+      <w:r>
+        <w:t>rg</w:t>
+      </w:r>
+      <w:proofErr w:type="spellEnd"/>
+      <w:r>
+        <w:t xml:space="preserve">, </w:t>
+      </w:r>
+      <w:r>
+        <w:t xml:space="preserve">sexo, </w:t>
+      </w:r>
+      <w:proofErr w:type="spellStart"/>
+      <w:r>
+        <w:t>tipo_hospede</w:t>
+      </w:r>
+      <w:proofErr w:type="spellEnd"/>
+      <w:r>
+        <w:t xml:space="preserve">, </w:t>
       </w:r>
       <w:r>
         <w:t xml:space="preserve">endereço, </w:t>
       </w:r>
       <w:r>
-        <w:t>telefone, email</w:t>
-      </w:r>
-      <w:r>
-        <w:t>, contato_emergencia, observação</w:t>
+        <w:t xml:space="preserve">telefone, </w:t>
+      </w:r>
+      <w:proofErr w:type="spellStart"/>
+      <w:r>
+        <w:t>email</w:t>
+      </w:r>
+      <w:proofErr w:type="spellEnd"/>
+      <w:r>
+        <w:t xml:space="preserve">, </w:t>
+      </w:r>
+      <w:proofErr w:type="spellStart"/>
+      <w:r>
+        <w:t>contato_emergencia</w:t>
+      </w:r>
+      <w:proofErr w:type="spellEnd"/>
+      <w:r>
+        <w:t>, observação</w:t>
       </w:r>
       <w:r>
         <w:t>)</w:t>
@@ -231,8 +376,13 @@
     </w:p>
     <w:p/>
     <w:p>
-      <w:r>
-        <w:t>Tipo_hospede (desacompanhado, convencional, executivo)</w:t>
+      <w:proofErr w:type="spellStart"/>
+      <w:r>
+        <w:t>Tipo_hospede</w:t>
+      </w:r>
+      <w:proofErr w:type="spellEnd"/>
+      <w:r>
+        <w:t xml:space="preserve"> (desacompanhado, convencional, executivo)</w:t>
       </w:r>
     </w:p>
     <w:p/>
@@ -247,17 +397,64 @@
         <w:t xml:space="preserve"> (id, </w:t>
       </w:r>
       <w:r>
-        <w:t>nome, sobrenome, dt_nascimento, cpf, rg, sexo, tipo_</w:t>
+        <w:t xml:space="preserve">nome, sobrenome, </w:t>
+      </w:r>
+      <w:proofErr w:type="spellStart"/>
+      <w:r>
+        <w:t>dt_nascimento</w:t>
+      </w:r>
+      <w:proofErr w:type="spellEnd"/>
+      <w:r>
+        <w:t xml:space="preserve">, </w:t>
+      </w:r>
+      <w:proofErr w:type="spellStart"/>
+      <w:r>
+        <w:t>cpf</w:t>
+      </w:r>
+      <w:proofErr w:type="spellEnd"/>
+      <w:r>
+        <w:t xml:space="preserve">, </w:t>
+      </w:r>
+      <w:proofErr w:type="spellStart"/>
+      <w:r>
+        <w:t>rg</w:t>
+      </w:r>
+      <w:proofErr w:type="spellEnd"/>
+      <w:r>
+        <w:t xml:space="preserve">, sexo, </w:t>
+      </w:r>
+      <w:proofErr w:type="spellStart"/>
+      <w:r>
+        <w:t>tipo_</w:t>
       </w:r>
       <w:r>
         <w:t>funcao</w:t>
       </w:r>
-      <w:r>
-        <w:t xml:space="preserve">, endereço, telefone, email, contato_emergencia, </w:t>
-      </w:r>
+      <w:proofErr w:type="spellEnd"/>
+      <w:r>
+        <w:t xml:space="preserve">, endereço, telefone, </w:t>
+      </w:r>
+      <w:proofErr w:type="spellStart"/>
+      <w:r>
+        <w:t>email</w:t>
+      </w:r>
+      <w:proofErr w:type="spellEnd"/>
+      <w:r>
+        <w:t xml:space="preserve">, </w:t>
+      </w:r>
+      <w:proofErr w:type="spellStart"/>
+      <w:r>
+        <w:t>contato_emergencia</w:t>
+      </w:r>
+      <w:proofErr w:type="spellEnd"/>
+      <w:r>
+        <w:t xml:space="preserve">, </w:t>
+      </w:r>
+      <w:proofErr w:type="spellStart"/>
       <w:r>
         <w:t>conta_deposito</w:t>
       </w:r>
+      <w:proofErr w:type="spellEnd"/>
       <w:r>
         <w:t>)</w:t>
       </w:r>
@@ -271,10 +468,26 @@
         <w:t xml:space="preserve"> </w:t>
       </w:r>
       <w:r>
-        <w:t xml:space="preserve">(recepcionista, camareira, garçom, cozinheiro, auxiliar_cozinha, </w:t>
-      </w:r>
-      <w:r>
-        <w:t>bartender, manutenção, gerente, auxiliar_adm, segurança, limpeza</w:t>
+        <w:t xml:space="preserve">(recepcionista, camareira, garçom, cozinheiro, </w:t>
+      </w:r>
+      <w:proofErr w:type="spellStart"/>
+      <w:r>
+        <w:t>auxiliar_cozinha</w:t>
+      </w:r>
+      <w:proofErr w:type="spellEnd"/>
+      <w:r>
+        <w:t xml:space="preserve">, </w:t>
+      </w:r>
+      <w:r>
+        <w:t xml:space="preserve">bartender, manutenção, gerente, </w:t>
+      </w:r>
+      <w:proofErr w:type="spellStart"/>
+      <w:r>
+        <w:t>auxiliar_adm</w:t>
+      </w:r>
+      <w:proofErr w:type="spellEnd"/>
+      <w:r>
+        <w:t>, segurança, limpeza</w:t>
       </w:r>
       <w:r>
         <w:t>)</w:t>
@@ -282,8 +495,42 @@
     </w:p>
     <w:p/>
     <w:p>
-      <w:r>
-        <w:t>Pagamento_funcionario (numero_conta, código_agencia, nome_banco)</w:t>
+      <w:proofErr w:type="spellStart"/>
+      <w:r>
+        <w:t>Pagamento_funcionario</w:t>
+      </w:r>
+      <w:proofErr w:type="spellEnd"/>
+      <w:r>
+        <w:t xml:space="preserve"> (</w:t>
+      </w:r>
+      <w:proofErr w:type="spellStart"/>
+      <w:proofErr w:type="gramStart"/>
+      <w:r>
+        <w:t>numero</w:t>
+      </w:r>
+      <w:proofErr w:type="gramEnd"/>
+      <w:r>
+        <w:t>_conta</w:t>
+      </w:r>
+      <w:proofErr w:type="spellEnd"/>
+      <w:r>
+        <w:t xml:space="preserve">, </w:t>
+      </w:r>
+      <w:proofErr w:type="spellStart"/>
+      <w:r>
+        <w:t>código_agencia</w:t>
+      </w:r>
+      <w:proofErr w:type="spellEnd"/>
+      <w:r>
+        <w:t xml:space="preserve">, </w:t>
+      </w:r>
+      <w:proofErr w:type="spellStart"/>
+      <w:r>
+        <w:t>nome_banco</w:t>
+      </w:r>
+      <w:proofErr w:type="spellEnd"/>
+      <w:r>
+        <w:t>)</w:t>
       </w:r>
     </w:p>
     <w:p/>
@@ -366,13 +613,37 @@
         <w:t>estacionamento</w:t>
       </w:r>
       <w:r>
-        <w:t xml:space="preserve"> - office room - camas e</w:t>
+        <w:t xml:space="preserve"> - office </w:t>
+      </w:r>
+      <w:proofErr w:type="spellStart"/>
+      <w:r>
+        <w:t>room</w:t>
+      </w:r>
+      <w:proofErr w:type="spellEnd"/>
+      <w:r>
+        <w:t xml:space="preserve"> - camas e</w:t>
       </w:r>
       <w:r>
         <w:t>xtras</w:t>
       </w:r>
       <w:r>
-        <w:t xml:space="preserve"> - sinuca - ping pong - totó</w:t>
+        <w:t xml:space="preserve"> - sinuca - </w:t>
+      </w:r>
+      <w:proofErr w:type="spellStart"/>
+      <w:r>
+        <w:t>ping</w:t>
+      </w:r>
+      <w:proofErr w:type="spellEnd"/>
+      <w:r>
+        <w:t xml:space="preserve"> </w:t>
+      </w:r>
+      <w:proofErr w:type="spellStart"/>
+      <w:r>
+        <w:t>pong</w:t>
+      </w:r>
+      <w:proofErr w:type="spellEnd"/>
+      <w:r>
+        <w:t xml:space="preserve"> - totó</w:t>
       </w:r>
       <w:r>
         <w:t>);</w:t>
@@ -383,8 +654,13 @@
         <w:t>- Formas de hospedagem: Site1, Site2, Site da empresa, Telefone</w:t>
       </w:r>
       <w:r>
-        <w:t>, Whatsapp</w:t>
-      </w:r>
+        <w:t xml:space="preserve">, </w:t>
+      </w:r>
+      <w:proofErr w:type="spellStart"/>
+      <w:r>
+        <w:t>Whatsapp</w:t>
+      </w:r>
+      <w:proofErr w:type="spellEnd"/>
       <w:r>
         <w:t xml:space="preserve"> e Pessoalmente.</w:t>
       </w:r>
@@ -771,7 +1047,15 @@
         <w:t xml:space="preserve"> e</w:t>
       </w:r>
       <w:r>
-        <w:t xml:space="preserve"> Facilities: </w:t>
+        <w:t xml:space="preserve"> </w:t>
+      </w:r>
+      <w:proofErr w:type="spellStart"/>
+      <w:r>
+        <w:t>Facilities</w:t>
+      </w:r>
+      <w:proofErr w:type="spellEnd"/>
+      <w:r>
+        <w:t xml:space="preserve">: </w:t>
       </w:r>
     </w:p>
     <w:p>
@@ -978,8 +1262,13 @@
     </w:p>
     <w:p>
       <w:r>
-        <w:t>Quase um Sysadmin</w:t>
-      </w:r>
+        <w:t xml:space="preserve">Quase um </w:t>
+      </w:r>
+      <w:proofErr w:type="spellStart"/>
+      <w:r>
+        <w:t>Sysadmin</w:t>
+      </w:r>
+      <w:proofErr w:type="spellEnd"/>
     </w:p>
     <w:p>
       <w:pPr>
@@ -1006,53 +1295,94 @@
           <w:lang w:val="en-US"/>
         </w:rPr>
       </w:pPr>
+      <w:proofErr w:type="spellStart"/>
       <w:r>
         <w:rPr>
           <w:lang w:val="en-US"/>
         </w:rPr>
-        <w:t>scFuncionario (READ e WRITE)</w:t>
-      </w:r>
-    </w:p>
-    <w:p>
-      <w:pPr>
+        <w:t>scFuncionario</w:t>
+      </w:r>
+      <w:proofErr w:type="spellEnd"/>
+      <w:r>
         <w:rPr>
           <w:lang w:val="en-US"/>
         </w:rPr>
-      </w:pPr>
-      <w:r>
+        <w:t xml:space="preserve"> (READ e WRITE)</w:t>
+      </w:r>
+    </w:p>
+    <w:p>
+      <w:pPr>
         <w:rPr>
           <w:lang w:val="en-US"/>
         </w:rPr>
-        <w:t>scFuncionario (READ e WRITE)</w:t>
-      </w:r>
-    </w:p>
-    <w:p>
-      <w:r>
-        <w:t>Avaliação e tipo_contato</w:t>
-      </w:r>
+      </w:pPr>
+      <w:proofErr w:type="spellStart"/>
+      <w:r>
+        <w:rPr>
+          <w:lang w:val="en-US"/>
+        </w:rPr>
+        <w:t>scFuncionario</w:t>
+      </w:r>
+      <w:proofErr w:type="spellEnd"/>
+      <w:r>
+        <w:rPr>
+          <w:lang w:val="en-US"/>
+        </w:rPr>
+        <w:t xml:space="preserve"> (READ e WRITE)</w:t>
+      </w:r>
+    </w:p>
+    <w:p>
+      <w:r>
+        <w:t xml:space="preserve">Avaliação e </w:t>
+      </w:r>
+      <w:proofErr w:type="spellStart"/>
+      <w:r>
+        <w:t>tipo_contato</w:t>
+      </w:r>
+      <w:proofErr w:type="spellEnd"/>
       <w:r>
         <w:t xml:space="preserve"> (VIEW)</w:t>
       </w:r>
     </w:p>
     <w:p>
       <w:r>
-        <w:t>Avaliação e tipo_contato (VIEW)</w:t>
-      </w:r>
-    </w:p>
-    <w:p>
+        <w:t xml:space="preserve">Avaliação e </w:t>
+      </w:r>
+      <w:proofErr w:type="spellStart"/>
+      <w:r>
+        <w:t>tipo_contato</w:t>
+      </w:r>
+      <w:proofErr w:type="spellEnd"/>
+      <w:r>
+        <w:t xml:space="preserve"> (VIEW)</w:t>
+      </w:r>
+    </w:p>
+    <w:p>
+      <w:proofErr w:type="spellStart"/>
       <w:r>
         <w:t>Sysadmin</w:t>
       </w:r>
-    </w:p>
-    <w:p>
-      <w:r>
-        <w:t>Quase um Sysadmin</w:t>
-      </w:r>
-    </w:p>
-    <w:p>
-      <w:r>
-        <w:t>Quase um Sysadmin</w:t>
-      </w:r>
+      <w:proofErr w:type="spellEnd"/>
+    </w:p>
+    <w:p>
+      <w:r>
+        <w:t xml:space="preserve">Quase um </w:t>
+      </w:r>
+      <w:proofErr w:type="spellStart"/>
+      <w:r>
+        <w:t>Sysadmin</w:t>
+      </w:r>
+      <w:proofErr w:type="spellEnd"/>
+    </w:p>
+    <w:p>
+      <w:r>
+        <w:t xml:space="preserve">Quase um </w:t>
+      </w:r>
+      <w:proofErr w:type="spellStart"/>
+      <w:r>
+        <w:t>Sysadmin</w:t>
+      </w:r>
+      <w:proofErr w:type="spellEnd"/>
     </w:p>
     <w:p>
       <w:pPr>
@@ -1068,20 +1398,77 @@
       </w:r>
     </w:p>
     <w:p>
-      <w:r>
-        <w:t>scReserva, scHospede, scEstalagem, scPessoa e</w:t>
-      </w:r>
-      <w:r>
-        <w:t xml:space="preserve"> VIEWs</w:t>
-      </w:r>
-    </w:p>
-    <w:p>
-      <w:r>
-        <w:t>scReserva, scHospede</w:t>
-      </w:r>
-      <w:r>
-        <w:t>, scEstalagem, scPessoa</w:t>
-      </w:r>
+      <w:proofErr w:type="spellStart"/>
+      <w:r>
+        <w:t>scReserva</w:t>
+      </w:r>
+      <w:proofErr w:type="spellEnd"/>
+      <w:r>
+        <w:t xml:space="preserve">, </w:t>
+      </w:r>
+      <w:proofErr w:type="spellStart"/>
+      <w:r>
+        <w:t>scHospede</w:t>
+      </w:r>
+      <w:proofErr w:type="spellEnd"/>
+      <w:r>
+        <w:t xml:space="preserve">, </w:t>
+      </w:r>
+      <w:proofErr w:type="spellStart"/>
+      <w:r>
+        <w:t>scEstalagem</w:t>
+      </w:r>
+      <w:proofErr w:type="spellEnd"/>
+      <w:r>
+        <w:t xml:space="preserve">, </w:t>
+      </w:r>
+      <w:proofErr w:type="spellStart"/>
+      <w:r>
+        <w:t>scPessoa</w:t>
+      </w:r>
+      <w:proofErr w:type="spellEnd"/>
+      <w:r>
+        <w:t xml:space="preserve"> e</w:t>
+      </w:r>
+      <w:r>
+        <w:t xml:space="preserve"> </w:t>
+      </w:r>
+      <w:proofErr w:type="spellStart"/>
+      <w:r>
+        <w:t>VIEWs</w:t>
+      </w:r>
+      <w:proofErr w:type="spellEnd"/>
+    </w:p>
+    <w:p>
+      <w:proofErr w:type="spellStart"/>
+      <w:r>
+        <w:t>scReserva</w:t>
+      </w:r>
+      <w:proofErr w:type="spellEnd"/>
+      <w:r>
+        <w:t xml:space="preserve">, </w:t>
+      </w:r>
+      <w:proofErr w:type="spellStart"/>
+      <w:r>
+        <w:t>scHospede</w:t>
+      </w:r>
+      <w:proofErr w:type="spellEnd"/>
+      <w:r>
+        <w:t xml:space="preserve">, </w:t>
+      </w:r>
+      <w:proofErr w:type="spellStart"/>
+      <w:r>
+        <w:t>scEstalagem</w:t>
+      </w:r>
+      <w:proofErr w:type="spellEnd"/>
+      <w:r>
+        <w:t xml:space="preserve">, </w:t>
+      </w:r>
+      <w:proofErr w:type="spellStart"/>
+      <w:r>
+        <w:t>scPessoa</w:t>
+      </w:r>
+      <w:proofErr w:type="spellEnd"/>
       <w:r>
         <w:t xml:space="preserve"> </w:t>
       </w:r>
@@ -1094,6 +1481,7 @@
           <w:u w:val="single"/>
         </w:rPr>
       </w:pPr>
+      <w:proofErr w:type="spellStart"/>
       <w:r>
         <w:rPr>
           <w:b/>
@@ -1102,18 +1490,42 @@
         </w:rPr>
         <w:t>Reserva_Bar</w:t>
       </w:r>
+      <w:proofErr w:type="spellEnd"/>
       <w:r>
         <w:rPr>
           <w:b/>
           <w:bCs/>
           <w:u w:val="single"/>
         </w:rPr>
-        <w:t xml:space="preserve"> (Insert)</w:t>
-      </w:r>
-    </w:p>
-    <w:p>
-      <w:r>
-        <w:t>scEstalagem.Servico (</w:t>
+        <w:t xml:space="preserve"> (</w:t>
+      </w:r>
+      <w:proofErr w:type="spellStart"/>
+      <w:r>
+        <w:rPr>
+          <w:b/>
+          <w:bCs/>
+          <w:u w:val="single"/>
+        </w:rPr>
+        <w:t>Insert</w:t>
+      </w:r>
+      <w:proofErr w:type="spellEnd"/>
+      <w:r>
+        <w:rPr>
+          <w:b/>
+          <w:bCs/>
+          <w:u w:val="single"/>
+        </w:rPr>
+        <w:t>)</w:t>
+      </w:r>
+    </w:p>
+    <w:p>
+      <w:proofErr w:type="spellStart"/>
+      <w:r>
+        <w:t>scEstalagem.Servico</w:t>
+      </w:r>
+      <w:proofErr w:type="spellEnd"/>
+      <w:r>
+        <w:t xml:space="preserve"> (</w:t>
       </w:r>
       <w:r>
         <w:t>DML</w:t>
@@ -1307,7 +1719,23 @@
           <w:rFonts w:ascii="Segoe UI" w:hAnsi="Segoe UI" w:cs="Segoe UI"/>
           <w:color w:val="D1D5DB"/>
         </w:rPr>
-        <w:t xml:space="preserve"> Saber de onde os hóspedes estão fazendo suas reservas (site do hotel, OTA, telefone, etc.) ajuda a direcionar os esforços de marketing e avaliar a eficácia das parcerias com sites terceirizados.</w:t>
+        <w:t xml:space="preserve"> Saber de onde os hóspedes estão fazendo suas reservas (site do hotel, OTA, </w:t>
+      </w:r>
+      <w:proofErr w:type="gramStart"/>
+      <w:r>
+        <w:rPr>
+          <w:rFonts w:ascii="Segoe UI" w:hAnsi="Segoe UI" w:cs="Segoe UI"/>
+          <w:color w:val="D1D5DB"/>
+        </w:rPr>
+        <w:t>telefone, etc.</w:t>
+      </w:r>
+      <w:proofErr w:type="gramEnd"/>
+      <w:r>
+        <w:rPr>
+          <w:rFonts w:ascii="Segoe UI" w:hAnsi="Segoe UI" w:cs="Segoe UI"/>
+          <w:color w:val="D1D5DB"/>
+        </w:rPr>
+        <w:t>) ajuda a direcionar os esforços de marketing e avaliar a eficácia das parcerias com sites terceirizados.</w:t>
       </w:r>
     </w:p>
     <w:p>
@@ -1447,15 +1875,70 @@
           <w:rFonts w:ascii="Segoe UI" w:hAnsi="Segoe UI" w:cs="Segoe UI"/>
           <w:color w:val="D1D5DB"/>
           <w:bdr w:val="single" w:sz="2" w:space="0" w:color="D9D9E3" w:frame="1"/>
-        </w:rPr>
-        <w:t>Receita por Quarto Disponível (RevPAR):</w:t>
-      </w:r>
-      <w:r>
-        <w:rPr>
-          <w:rFonts w:ascii="Segoe UI" w:hAnsi="Segoe UI" w:cs="Segoe UI"/>
-          <w:color w:val="D1D5DB"/>
-        </w:rPr>
-        <w:t xml:space="preserve"> O RevPAR é um indicador-chave do desempenho financeiro do hotel, mostrando a receita média por quarto disponível. Monitorar o RevPAR ao longo do tempo ajuda a tomar decisões estratégicas sobre preços e ocupação.</w:t>
+          <w:shd w:val="clear" w:color="auto" w:fill="8EAADB" w:themeFill="accent1" w:themeFillTint="99"/>
+        </w:rPr>
+        <w:t>Receita por Quarto Disponível (</w:t>
+      </w:r>
+      <w:proofErr w:type="spellStart"/>
+      <w:r>
+        <w:rPr>
+          <w:rStyle w:val="Forte"/>
+          <w:rFonts w:ascii="Segoe UI" w:hAnsi="Segoe UI" w:cs="Segoe UI"/>
+          <w:color w:val="D1D5DB"/>
+          <w:bdr w:val="single" w:sz="2" w:space="0" w:color="D9D9E3" w:frame="1"/>
+          <w:shd w:val="clear" w:color="auto" w:fill="8EAADB" w:themeFill="accent1" w:themeFillTint="99"/>
+        </w:rPr>
+        <w:t>RevPAR</w:t>
+      </w:r>
+      <w:proofErr w:type="spellEnd"/>
+      <w:r>
+        <w:rPr>
+          <w:rStyle w:val="Forte"/>
+          <w:rFonts w:ascii="Segoe UI" w:hAnsi="Segoe UI" w:cs="Segoe UI"/>
+          <w:color w:val="D1D5DB"/>
+          <w:bdr w:val="single" w:sz="2" w:space="0" w:color="D9D9E3" w:frame="1"/>
+          <w:shd w:val="clear" w:color="auto" w:fill="8EAADB" w:themeFill="accent1" w:themeFillTint="99"/>
+        </w:rPr>
+        <w:t>):</w:t>
+      </w:r>
+      <w:r>
+        <w:rPr>
+          <w:rFonts w:ascii="Segoe UI" w:hAnsi="Segoe UI" w:cs="Segoe UI"/>
+          <w:color w:val="D1D5DB"/>
+        </w:rPr>
+        <w:t xml:space="preserve"> O </w:t>
+      </w:r>
+      <w:proofErr w:type="spellStart"/>
+      <w:r>
+        <w:rPr>
+          <w:rFonts w:ascii="Segoe UI" w:hAnsi="Segoe UI" w:cs="Segoe UI"/>
+          <w:color w:val="D1D5DB"/>
+        </w:rPr>
+        <w:t>RevPAR</w:t>
+      </w:r>
+      <w:proofErr w:type="spellEnd"/>
+      <w:r>
+        <w:rPr>
+          <w:rFonts w:ascii="Segoe UI" w:hAnsi="Segoe UI" w:cs="Segoe UI"/>
+          <w:color w:val="D1D5DB"/>
+        </w:rPr>
+        <w:t xml:space="preserve"> é um indicador-chave do desempenho financeiro do hotel, mostrando a receita média por quarto disponível. Monitorar o </w:t>
+      </w:r>
+      <w:proofErr w:type="spellStart"/>
+      <w:r>
+        <w:rPr>
+          <w:rFonts w:ascii="Segoe UI" w:hAnsi="Segoe UI" w:cs="Segoe UI"/>
+          <w:color w:val="D1D5DB"/>
+        </w:rPr>
+        <w:t>RevPAR</w:t>
+      </w:r>
+      <w:proofErr w:type="spellEnd"/>
+      <w:r>
+        <w:rPr>
+          <w:rFonts w:ascii="Segoe UI" w:hAnsi="Segoe UI" w:cs="Segoe UI"/>
+          <w:color w:val="D1D5DB"/>
+        </w:rPr>
+        <w:t xml:space="preserve"> ao longo do tempo ajuda a tomar decisões estratégicas sobre preços e ocupação.</w:t>
       </w:r>
     </w:p>
     <w:p>
@@ -1492,7 +1975,39 @@
           <w:rFonts w:ascii="Segoe UI" w:hAnsi="Segoe UI" w:cs="Segoe UI"/>
           <w:color w:val="D1D5DB"/>
         </w:rPr>
-        <w:t xml:space="preserve"> Analisar os padrões de gastos dos hóspedes dentro do hotel, como em serviços de alimentação, bar e spa, ajuda a identificar oportunidades de cross-selling e upselling.</w:t>
+        <w:t xml:space="preserve"> Analisar os padrões de gastos dos hóspedes dentro do hotel, como em serviços de alimentação, bar e spa, ajuda a identificar oportunidades de </w:t>
+      </w:r>
+      <w:proofErr w:type="spellStart"/>
+      <w:r>
+        <w:rPr>
+          <w:rFonts w:ascii="Segoe UI" w:hAnsi="Segoe UI" w:cs="Segoe UI"/>
+          <w:color w:val="D1D5DB"/>
+        </w:rPr>
+        <w:t>cross-selling</w:t>
+      </w:r>
+      <w:proofErr w:type="spellEnd"/>
+      <w:r>
+        <w:rPr>
+          <w:rFonts w:ascii="Segoe UI" w:hAnsi="Segoe UI" w:cs="Segoe UI"/>
+          <w:color w:val="D1D5DB"/>
+        </w:rPr>
+        <w:t xml:space="preserve"> e </w:t>
+      </w:r>
+      <w:proofErr w:type="spellStart"/>
+      <w:r>
+        <w:rPr>
+          <w:rFonts w:ascii="Segoe UI" w:hAnsi="Segoe UI" w:cs="Segoe UI"/>
+          <w:color w:val="D1D5DB"/>
+        </w:rPr>
+        <w:t>upselling</w:t>
+      </w:r>
+      <w:proofErr w:type="spellEnd"/>
+      <w:r>
+        <w:rPr>
+          <w:rFonts w:ascii="Segoe UI" w:hAnsi="Segoe UI" w:cs="Segoe UI"/>
+          <w:color w:val="D1D5DB"/>
+        </w:rPr>
+        <w:t>.</w:t>
       </w:r>
     </w:p>
     <w:p>
@@ -1575,7 +2090,23 @@
           <w:rFonts w:ascii="Segoe UI" w:hAnsi="Segoe UI" w:cs="Segoe UI"/>
           <w:color w:val="D1D5DB"/>
         </w:rPr>
-        <w:t xml:space="preserve"> Verifique se suas tabelas estão normalizadas para evitar redundância de dados e garantir que a database seja eficiente </w:t>
+        <w:t xml:space="preserve"> Verifique se suas tabelas estão normalizadas para evitar redundância de dados e garantir que a </w:t>
+      </w:r>
+      <w:proofErr w:type="spellStart"/>
+      <w:r>
+        <w:rPr>
+          <w:rFonts w:ascii="Segoe UI" w:hAnsi="Segoe UI" w:cs="Segoe UI"/>
+          <w:color w:val="D1D5DB"/>
+        </w:rPr>
+        <w:t>database</w:t>
+      </w:r>
+      <w:proofErr w:type="spellEnd"/>
+      <w:r>
+        <w:rPr>
+          <w:rFonts w:ascii="Segoe UI" w:hAnsi="Segoe UI" w:cs="Segoe UI"/>
+          <w:color w:val="D1D5DB"/>
+        </w:rPr>
+        <w:t xml:space="preserve"> seja eficiente </w:t>
       </w:r>
       <w:r>
         <w:rPr>
@@ -1805,7 +2336,23 @@
           <w:rFonts w:ascii="Segoe UI" w:hAnsi="Segoe UI" w:cs="Segoe UI"/>
           <w:color w:val="D1D5DB"/>
         </w:rPr>
-        <w:t xml:space="preserve"> Pense em como você deseja extrair e analisar os dados para obter insights sobre o desempenho do hotel e o comportamento dos hóspedes. Planeje a estrutura da database para suportar facilmente as consultas e relatórios necessários.</w:t>
+        <w:t xml:space="preserve"> Pense em como você deseja extrair e analisar os dados para obter insights sobre o desempenho do hotel e o comportamento dos hóspedes. Planeje a estrutura da </w:t>
+      </w:r>
+      <w:proofErr w:type="spellStart"/>
+      <w:r>
+        <w:rPr>
+          <w:rFonts w:ascii="Segoe UI" w:hAnsi="Segoe UI" w:cs="Segoe UI"/>
+          <w:color w:val="D1D5DB"/>
+        </w:rPr>
+        <w:t>database</w:t>
+      </w:r>
+      <w:proofErr w:type="spellEnd"/>
+      <w:r>
+        <w:rPr>
+          <w:rFonts w:ascii="Segoe UI" w:hAnsi="Segoe UI" w:cs="Segoe UI"/>
+          <w:color w:val="D1D5DB"/>
+        </w:rPr>
+        <w:t xml:space="preserve"> para suportar facilmente as consultas e relatórios necessários.</w:t>
       </w:r>
     </w:p>
     <w:p/>
@@ -2149,7 +2696,23 @@
           <w:rFonts w:ascii="Segoe UI" w:hAnsi="Segoe UI" w:cs="Segoe UI"/>
           <w:color w:val="D1D5DB"/>
         </w:rPr>
-        <w:t xml:space="preserve"> Eventos imprevistos, como condições climáticas extremas, pandemias ou situações de emergência, podem levar ao cancelamento de reservas.</w:t>
+        <w:t xml:space="preserve"> Eventos imprevistos, como condições climáticas extremas, pandemias ou </w:t>
+      </w:r>
+      <w:proofErr w:type="gramStart"/>
+      <w:r>
+        <w:rPr>
+          <w:rFonts w:ascii="Segoe UI" w:hAnsi="Segoe UI" w:cs="Segoe UI"/>
+          <w:color w:val="D1D5DB"/>
+        </w:rPr>
+        <w:t>situações de emergência</w:t>
+      </w:r>
+      <w:proofErr w:type="gramEnd"/>
+      <w:r>
+        <w:rPr>
+          <w:rFonts w:ascii="Segoe UI" w:hAnsi="Segoe UI" w:cs="Segoe UI"/>
+          <w:color w:val="D1D5DB"/>
+        </w:rPr>
+        <w:t>, podem levar ao cancelamento de reservas.</w:t>
       </w:r>
     </w:p>
     <w:p>
@@ -3252,6 +3815,25 @@
       <w:contextualSpacing/>
     </w:pPr>
   </w:style>
+  <w:style w:type="table" w:styleId="Tabelacomgrade">
+    <w:name w:val="Table Grid"/>
+    <w:basedOn w:val="Tabelanormal"/>
+    <w:uiPriority w:val="39"/>
+    <w:rsid w:val="006F4868"/>
+    <w:pPr>
+      <w:spacing w:after="0" w:line="240" w:lineRule="auto"/>
+    </w:pPr>
+    <w:tblPr>
+      <w:tblBorders>
+        <w:top w:val="single" w:sz="4" w:space="0" w:color="auto"/>
+        <w:left w:val="single" w:sz="4" w:space="0" w:color="auto"/>
+        <w:bottom w:val="single" w:sz="4" w:space="0" w:color="auto"/>
+        <w:right w:val="single" w:sz="4" w:space="0" w:color="auto"/>
+        <w:insideH w:val="single" w:sz="4" w:space="0" w:color="auto"/>
+        <w:insideV w:val="single" w:sz="4" w:space="0" w:color="auto"/>
+      </w:tblBorders>
+    </w:tblPr>
+  </w:style>
 </w:styles>
 </file>
 

</xml_diff>